<commit_message>
reverted back to blocking and standard settings
</commit_message>
<xml_diff>
--- a/Lab 3/lab03_report_jhp2539.docx
+++ b/Lab 3/lab03_report_jhp2539.docx
@@ -96,7 +96,7 @@
           <w:sz w:val="24"/>
           <w:szCs w:val="24"/>
         </w:rPr>
-        <w:t>27 February 2025</w:t>
+        <w:t>28 February 2025</w:t>
       </w:r>
       <w:r>
         <w:rPr>
@@ -227,7 +227,6 @@
         </w:rPr>
         <w:t xml:space="preserve"> </w:t>
       </w:r>
-      <w:proofErr w:type="spellStart"/>
       <w:r>
         <w:rPr>
           <w:rFonts w:ascii="Consolas" w:eastAsiaTheme="majorEastAsia" w:hAnsi="Consolas" w:cs="Times New Roman"/>
@@ -236,7 +235,6 @@
         </w:rPr>
         <w:t>AddPeriodicThread</w:t>
       </w:r>
-      <w:proofErr w:type="spellEnd"/>
       <w:r>
         <w:rPr>
           <w:rFonts w:ascii="Times New Roman" w:eastAsiaTheme="majorEastAsia" w:hAnsi="Times New Roman" w:cs="Times New Roman"/>
@@ -415,7 +413,7 @@
           <w:szCs w:val="24"/>
           <w:u w:val="single"/>
         </w:rPr>
-        <w:t>TODO</w:t>
+        <w:t>Jitter Main Program</w:t>
       </w:r>
     </w:p>
     <w:p>
@@ -424,10 +422,350 @@
         <w:ind w:left="360"/>
         <w:rPr>
           <w:rFonts w:ascii="Times New Roman" w:hAnsi="Times New Roman" w:cs="Times New Roman"/>
-          <w:b/>
-          <w:bCs/>
-          <w:sz w:val="24"/>
-          <w:szCs w:val="24"/>
+          <w:sz w:val="24"/>
+          <w:szCs w:val="24"/>
+        </w:rPr>
+      </w:pPr>
+      <w:r>
+        <w:rPr>
+          <w:rFonts w:ascii="Times New Roman" w:hAnsi="Times New Roman" w:cs="Times New Roman"/>
+          <w:sz w:val="24"/>
+          <w:szCs w:val="24"/>
+        </w:rPr>
+        <w:t>I slightly modified testmain6.</w:t>
+      </w:r>
+    </w:p>
+    <w:p>
+      <w:pPr>
+        <w:pStyle w:val="ListParagraph"/>
+        <w:ind w:left="360"/>
+        <w:rPr>
+          <w:rFonts w:ascii="Times New Roman" w:hAnsi="Times New Roman" w:cs="Times New Roman"/>
+          <w:sz w:val="24"/>
+          <w:szCs w:val="24"/>
+        </w:rPr>
+      </w:pPr>
+      <w:r>
+        <w:rPr>
+          <w:rFonts w:ascii="Times New Roman" w:hAnsi="Times New Roman" w:cs="Times New Roman"/>
+          <w:sz w:val="24"/>
+          <w:szCs w:val="24"/>
+        </w:rPr>
+        <w:t>Each thread selects a ‘JitterTracker’ from the OS at launch and sets the expected period.</w:t>
+      </w:r>
+    </w:p>
+    <w:p>
+      <w:pPr>
+        <w:pStyle w:val="ListParagraph"/>
+        <w:ind w:left="360"/>
+        <w:rPr>
+          <w:rFonts w:ascii="Times New Roman" w:hAnsi="Times New Roman" w:cs="Times New Roman"/>
+          <w:sz w:val="24"/>
+          <w:szCs w:val="24"/>
+        </w:rPr>
+      </w:pPr>
+      <w:r>
+        <w:rPr>
+          <w:rFonts w:ascii="Times New Roman" w:hAnsi="Times New Roman" w:cs="Times New Roman"/>
+          <w:sz w:val="24"/>
+          <w:szCs w:val="24"/>
+        </w:rPr>
+        <w:t xml:space="preserve">During runtime, whenever the thread launches it calls </w:t>
+      </w:r>
+      <w:r>
+        <w:rPr>
+          <w:rFonts w:ascii="Consolas" w:hAnsi="Consolas" w:cs="Times New Roman"/>
+          <w:sz w:val="24"/>
+          <w:szCs w:val="24"/>
+        </w:rPr>
+        <w:t>OS_Jitter</w:t>
+      </w:r>
+      <w:r>
+        <w:rPr>
+          <w:rFonts w:ascii="Times New Roman" w:hAnsi="Times New Roman" w:cs="Times New Roman"/>
+          <w:sz w:val="24"/>
+          <w:szCs w:val="24"/>
+        </w:rPr>
+        <w:t xml:space="preserve"> and passes the ID of the tracker. Jitter tracking is otherwise identical to Lab 2.</w:t>
+      </w:r>
+    </w:p>
+    <w:p>
+      <w:pPr>
+        <w:pStyle w:val="ListParagraph"/>
+        <w:ind w:left="360"/>
+        <w:rPr>
+          <w:rFonts w:ascii="Times New Roman" w:hAnsi="Times New Roman" w:cs="Times New Roman"/>
+          <w:sz w:val="24"/>
+          <w:szCs w:val="24"/>
+          <w:u w:val="single"/>
+        </w:rPr>
+      </w:pPr>
+    </w:p>
+    <w:p>
+      <w:pPr>
+        <w:pStyle w:val="ListParagraph"/>
+        <w:ind w:left="360"/>
+        <w:rPr>
+          <w:rFonts w:ascii="Times New Roman" w:hAnsi="Times New Roman" w:cs="Times New Roman"/>
+          <w:sz w:val="24"/>
+          <w:szCs w:val="24"/>
+          <w:u w:val="single"/>
+        </w:rPr>
+      </w:pPr>
+      <w:r>
+        <w:rPr>
+          <w:rFonts w:ascii="Times New Roman" w:hAnsi="Times New Roman" w:cs="Times New Roman"/>
+          <w:sz w:val="24"/>
+          <w:szCs w:val="24"/>
+          <w:u w:val="single"/>
+        </w:rPr>
+        <w:t>Blocking Semaphores Main Program</w:t>
+      </w:r>
+    </w:p>
+    <w:p>
+      <w:pPr>
+        <w:pStyle w:val="ListParagraph"/>
+        <w:ind w:left="360"/>
+        <w:rPr>
+          <w:rFonts w:ascii="Times New Roman" w:hAnsi="Times New Roman" w:cs="Times New Roman"/>
+          <w:sz w:val="24"/>
+          <w:szCs w:val="24"/>
+        </w:rPr>
+      </w:pPr>
+      <w:r>
+        <w:rPr>
+          <w:rFonts w:ascii="Times New Roman" w:hAnsi="Times New Roman" w:cs="Times New Roman"/>
+          <w:sz w:val="24"/>
+          <w:szCs w:val="24"/>
+        </w:rPr>
+        <w:t>I used testmain5 and direct memory inspection to test blocking semaphores.</w:t>
+      </w:r>
+    </w:p>
+    <w:p>
+      <w:pPr>
+        <w:pStyle w:val="ListParagraph"/>
+        <w:ind w:left="360"/>
+        <w:rPr>
+          <w:rFonts w:ascii="Times New Roman" w:hAnsi="Times New Roman" w:cs="Times New Roman"/>
+          <w:sz w:val="24"/>
+          <w:szCs w:val="24"/>
+        </w:rPr>
+      </w:pPr>
+      <w:r>
+        <w:rPr>
+          <w:rFonts w:ascii="Times New Roman" w:hAnsi="Times New Roman" w:cs="Times New Roman"/>
+          <w:sz w:val="24"/>
+          <w:szCs w:val="24"/>
+        </w:rPr>
+        <w:t>Testmain5 passed as expected with priority and no priority.</w:t>
+      </w:r>
+    </w:p>
+    <w:p>
+      <w:pPr>
+        <w:pStyle w:val="ListParagraph"/>
+        <w:ind w:left="360"/>
+        <w:rPr>
+          <w:rFonts w:ascii="Times New Roman" w:hAnsi="Times New Roman" w:cs="Times New Roman"/>
+          <w:sz w:val="24"/>
+          <w:szCs w:val="24"/>
+          <w:u w:val="single"/>
+        </w:rPr>
+      </w:pPr>
+    </w:p>
+    <w:p>
+      <w:pPr>
+        <w:pStyle w:val="ListParagraph"/>
+        <w:ind w:left="360"/>
+        <w:rPr>
+          <w:rFonts w:ascii="Times New Roman" w:hAnsi="Times New Roman" w:cs="Times New Roman"/>
+          <w:sz w:val="24"/>
+          <w:szCs w:val="24"/>
+          <w:u w:val="single"/>
+        </w:rPr>
+      </w:pPr>
+      <w:r>
+        <w:rPr>
+          <w:rFonts w:ascii="Times New Roman" w:hAnsi="Times New Roman" w:cs="Times New Roman"/>
+          <w:sz w:val="24"/>
+          <w:szCs w:val="24"/>
+          <w:u w:val="single"/>
+        </w:rPr>
+        <w:t>Blocking/Priority RTOS</w:t>
+      </w:r>
+    </w:p>
+    <w:p>
+      <w:pPr>
+        <w:pStyle w:val="ListParagraph"/>
+        <w:ind w:left="360"/>
+        <w:rPr>
+          <w:rFonts w:ascii="Times New Roman" w:hAnsi="Times New Roman" w:cs="Times New Roman"/>
+          <w:sz w:val="24"/>
+          <w:szCs w:val="24"/>
+        </w:rPr>
+      </w:pPr>
+      <w:r>
+        <w:rPr>
+          <w:rFonts w:ascii="Times New Roman" w:hAnsi="Times New Roman" w:cs="Times New Roman"/>
+          <w:sz w:val="24"/>
+          <w:szCs w:val="24"/>
+        </w:rPr>
+        <w:t>Priority is maintained through priority queues, except at the scheduler where it is maintained by keeping a separate circular list for all priority levels. (see fig 1)</w:t>
+      </w:r>
+    </w:p>
+    <w:p>
+      <w:pPr>
+        <w:pStyle w:val="ListParagraph"/>
+        <w:ind w:left="360"/>
+        <w:rPr>
+          <w:rFonts w:ascii="Times New Roman" w:hAnsi="Times New Roman" w:cs="Times New Roman"/>
+          <w:sz w:val="24"/>
+          <w:szCs w:val="24"/>
+        </w:rPr>
+      </w:pPr>
+      <w:r>
+        <w:rPr>
+          <w:rFonts w:ascii="Times New Roman" w:hAnsi="Times New Roman" w:cs="Times New Roman"/>
+          <w:sz w:val="24"/>
+          <w:szCs w:val="24"/>
+        </w:rPr>
+        <w:t>When a thread is blocked, it is removed from the scheduler and placed into a semaphore list until the semaphore is signaled.</w:t>
+      </w:r>
+    </w:p>
+    <w:p>
+      <w:pPr>
+        <w:pStyle w:val="ListParagraph"/>
+        <w:ind w:left="360"/>
+        <w:rPr>
+          <w:rFonts w:ascii="Times New Roman" w:hAnsi="Times New Roman" w:cs="Times New Roman"/>
+          <w:sz w:val="24"/>
+          <w:szCs w:val="24"/>
+        </w:rPr>
+      </w:pPr>
+      <w:r>
+        <w:rPr>
+          <w:rFonts w:ascii="Times New Roman" w:hAnsi="Times New Roman" w:cs="Times New Roman"/>
+          <w:sz w:val="24"/>
+          <w:szCs w:val="24"/>
+        </w:rPr>
+        <w:t>When the scheduler is called, it finds the highest (lowest) priority level with a non-empty list and performs round-robin scheduling on that list.</w:t>
+      </w:r>
+    </w:p>
+    <w:p>
+      <w:pPr>
+        <w:pStyle w:val="ListParagraph"/>
+        <w:ind w:left="360"/>
+        <w:rPr>
+          <w:rFonts w:ascii="Times New Roman" w:hAnsi="Times New Roman" w:cs="Times New Roman"/>
+          <w:sz w:val="24"/>
+          <w:szCs w:val="24"/>
+        </w:rPr>
+      </w:pPr>
+    </w:p>
+    <w:p>
+      <w:pPr>
+        <w:pStyle w:val="ListParagraph"/>
+        <w:ind w:left="360"/>
+        <w:rPr>
+          <w:rFonts w:ascii="Times New Roman" w:hAnsi="Times New Roman" w:cs="Times New Roman"/>
+          <w:sz w:val="24"/>
+          <w:szCs w:val="24"/>
+        </w:rPr>
+      </w:pPr>
+      <w:r>
+        <w:rPr>
+          <w:rFonts w:ascii="Times New Roman" w:hAnsi="Times New Roman" w:cs="Times New Roman"/>
+          <w:noProof/>
+          <w:sz w:val="24"/>
+          <w:szCs w:val="24"/>
+        </w:rPr>
+        <w:lastRenderedPageBreak/>
+        <w:drawing>
+          <wp:inline distT="0" distB="0" distL="0" distR="0" wp14:anchorId="25736B20" wp14:editId="4991B191">
+            <wp:extent cx="5928440" cy="3303905"/>
+            <wp:effectExtent l="19050" t="19050" r="15240" b="10795"/>
+            <wp:docPr id="1690923811" name="Picture 2"/>
+            <wp:cNvGraphicFramePr>
+              <a:graphicFrameLocks xmlns:a="http://schemas.openxmlformats.org/drawingml/2006/main" noChangeAspect="1"/>
+            </wp:cNvGraphicFramePr>
+            <a:graphic xmlns:a="http://schemas.openxmlformats.org/drawingml/2006/main">
+              <a:graphicData uri="http://schemas.openxmlformats.org/drawingml/2006/picture">
+                <pic:pic xmlns:pic="http://schemas.openxmlformats.org/drawingml/2006/picture">
+                  <pic:nvPicPr>
+                    <pic:cNvPr id="1690923811" name="Picture 2"/>
+                    <pic:cNvPicPr>
+                      <a:picLocks noChangeAspect="1" noChangeArrowheads="1"/>
+                    </pic:cNvPicPr>
+                  </pic:nvPicPr>
+                  <pic:blipFill>
+                    <a:blip r:embed="rId6" cstate="print">
+                      <a:extLst>
+                        <a:ext uri="{28A0092B-C50C-407E-A947-70E740481C1C}">
+                          <a14:useLocalDpi xmlns:a14="http://schemas.microsoft.com/office/drawing/2010/main" val="0"/>
+                        </a:ext>
+                      </a:extLst>
+                    </a:blip>
+                    <a:stretch>
+                      <a:fillRect/>
+                    </a:stretch>
+                  </pic:blipFill>
+                  <pic:spPr bwMode="auto">
+                    <a:xfrm>
+                      <a:off x="0" y="0"/>
+                      <a:ext cx="5928440" cy="3303905"/>
+                    </a:xfrm>
+                    <a:prstGeom prst="rect">
+                      <a:avLst/>
+                    </a:prstGeom>
+                    <a:noFill/>
+                    <a:ln>
+                      <a:solidFill>
+                        <a:schemeClr val="tx1"/>
+                      </a:solidFill>
+                    </a:ln>
+                  </pic:spPr>
+                </pic:pic>
+              </a:graphicData>
+            </a:graphic>
+          </wp:inline>
+        </w:drawing>
+      </w:r>
+    </w:p>
+    <w:p>
+      <w:pPr>
+        <w:pStyle w:val="ListParagraph"/>
+        <w:ind w:left="360"/>
+        <w:jc w:val="center"/>
+        <w:rPr>
+          <w:rFonts w:ascii="Times New Roman" w:hAnsi="Times New Roman" w:cs="Times New Roman"/>
+          <w:sz w:val="20"/>
+          <w:szCs w:val="20"/>
+        </w:rPr>
+      </w:pPr>
+      <w:r>
+        <w:rPr>
+          <w:rFonts w:ascii="Times New Roman" w:hAnsi="Times New Roman" w:cs="Times New Roman"/>
+          <w:sz w:val="20"/>
+          <w:szCs w:val="20"/>
+        </w:rPr>
+        <w:t>Fig 1</w:t>
+      </w:r>
+      <w:r>
+        <w:rPr>
+          <w:rFonts w:ascii="Times New Roman" w:hAnsi="Times New Roman" w:cs="Times New Roman"/>
+          <w:sz w:val="20"/>
+          <w:szCs w:val="20"/>
+        </w:rPr>
+        <w:t>. Depiction of priority scheduler and blocking semaphores</w:t>
+      </w:r>
+    </w:p>
+    <w:p>
+      <w:pPr>
+        <w:pStyle w:val="ListParagraph"/>
+        <w:ind w:left="360"/>
+        <w:rPr>
+          <w:rFonts w:ascii="Times New Roman" w:hAnsi="Times New Roman" w:cs="Times New Roman"/>
+          <w:sz w:val="20"/>
+          <w:szCs w:val="20"/>
         </w:rPr>
       </w:pPr>
     </w:p>
@@ -490,10 +828,2650 @@
       <w:r>
         <w:rPr>
           <w:rFonts w:ascii="Times New Roman" w:hAnsi="Times New Roman" w:cs="Times New Roman"/>
-          <w:sz w:val="24"/>
-          <w:szCs w:val="24"/>
-        </w:rPr>
-        <w:t>TODO</w:t>
+          <w:noProof/>
+          <w:sz w:val="24"/>
+          <w:szCs w:val="24"/>
+        </w:rPr>
+        <w:drawing>
+          <wp:inline distT="0" distB="0" distL="0" distR="0" wp14:anchorId="3990B50D" wp14:editId="3BEE8C85">
+            <wp:extent cx="5939155" cy="2484120"/>
+            <wp:effectExtent l="0" t="0" r="4445" b="0"/>
+            <wp:docPr id="453552955" name="Picture 3"/>
+            <wp:cNvGraphicFramePr>
+              <a:graphicFrameLocks xmlns:a="http://schemas.openxmlformats.org/drawingml/2006/main" noChangeAspect="1"/>
+            </wp:cNvGraphicFramePr>
+            <a:graphic xmlns:a="http://schemas.openxmlformats.org/drawingml/2006/main">
+              <a:graphicData uri="http://schemas.openxmlformats.org/drawingml/2006/picture">
+                <pic:pic xmlns:pic="http://schemas.openxmlformats.org/drawingml/2006/picture">
+                  <pic:nvPicPr>
+                    <pic:cNvPr id="0" name="Picture 2"/>
+                    <pic:cNvPicPr>
+                      <a:picLocks noChangeAspect="1" noChangeArrowheads="1"/>
+                    </pic:cNvPicPr>
+                  </pic:nvPicPr>
+                  <pic:blipFill>
+                    <a:blip r:embed="rId7" cstate="print">
+                      <a:extLst>
+                        <a:ext uri="{28A0092B-C50C-407E-A947-70E740481C1C}">
+                          <a14:useLocalDpi xmlns:a14="http://schemas.microsoft.com/office/drawing/2010/main" val="0"/>
+                        </a:ext>
+                      </a:extLst>
+                    </a:blip>
+                    <a:srcRect/>
+                    <a:stretch>
+                      <a:fillRect/>
+                    </a:stretch>
+                  </pic:blipFill>
+                  <pic:spPr bwMode="auto">
+                    <a:xfrm>
+                      <a:off x="0" y="0"/>
+                      <a:ext cx="5939155" cy="2484120"/>
+                    </a:xfrm>
+                    <a:prstGeom prst="rect">
+                      <a:avLst/>
+                    </a:prstGeom>
+                    <a:noFill/>
+                    <a:ln>
+                      <a:noFill/>
+                    </a:ln>
+                  </pic:spPr>
+                </pic:pic>
+              </a:graphicData>
+            </a:graphic>
+          </wp:inline>
+        </w:drawing>
+      </w:r>
+    </w:p>
+    <w:p>
+      <w:pPr>
+        <w:pStyle w:val="ListParagraph"/>
+        <w:ind w:left="360"/>
+        <w:jc w:val="center"/>
+        <w:rPr>
+          <w:rFonts w:ascii="Times New Roman" w:hAnsi="Times New Roman" w:cs="Times New Roman"/>
+          <w:sz w:val="20"/>
+          <w:szCs w:val="20"/>
+        </w:rPr>
+      </w:pPr>
+      <w:r>
+        <w:rPr>
+          <w:rFonts w:ascii="Times New Roman" w:hAnsi="Times New Roman" w:cs="Times New Roman"/>
+          <w:sz w:val="20"/>
+          <w:szCs w:val="20"/>
+        </w:rPr>
+        <w:t>Fig 2. Round Robin scheduling of three threads at equal priority.</w:t>
+      </w:r>
+    </w:p>
+    <w:p>
+      <w:pPr>
+        <w:pStyle w:val="ListParagraph"/>
+        <w:ind w:left="360"/>
+        <w:rPr>
+          <w:rFonts w:ascii="Times New Roman" w:hAnsi="Times New Roman" w:cs="Times New Roman"/>
+          <w:sz w:val="24"/>
+          <w:szCs w:val="24"/>
+        </w:rPr>
+      </w:pPr>
+      <w:r>
+        <w:rPr>
+          <w:rFonts w:ascii="Times New Roman" w:hAnsi="Times New Roman" w:cs="Times New Roman"/>
+          <w:noProof/>
+          <w:sz w:val="24"/>
+          <w:szCs w:val="24"/>
+        </w:rPr>
+        <w:lastRenderedPageBreak/>
+        <w:drawing>
+          <wp:inline distT="0" distB="0" distL="0" distR="0" wp14:anchorId="3F66660B" wp14:editId="535D4360">
+            <wp:extent cx="5934075" cy="2125980"/>
+            <wp:effectExtent l="0" t="0" r="9525" b="7620"/>
+            <wp:docPr id="331375455" name="Picture 4"/>
+            <wp:cNvGraphicFramePr>
+              <a:graphicFrameLocks xmlns:a="http://schemas.openxmlformats.org/drawingml/2006/main" noChangeAspect="1"/>
+            </wp:cNvGraphicFramePr>
+            <a:graphic xmlns:a="http://schemas.openxmlformats.org/drawingml/2006/main">
+              <a:graphicData uri="http://schemas.openxmlformats.org/drawingml/2006/picture">
+                <pic:pic xmlns:pic="http://schemas.openxmlformats.org/drawingml/2006/picture">
+                  <pic:nvPicPr>
+                    <pic:cNvPr id="0" name="Picture 3"/>
+                    <pic:cNvPicPr>
+                      <a:picLocks noChangeAspect="1" noChangeArrowheads="1"/>
+                    </pic:cNvPicPr>
+                  </pic:nvPicPr>
+                  <pic:blipFill>
+                    <a:blip r:embed="rId8" cstate="print">
+                      <a:extLst>
+                        <a:ext uri="{28A0092B-C50C-407E-A947-70E740481C1C}">
+                          <a14:useLocalDpi xmlns:a14="http://schemas.microsoft.com/office/drawing/2010/main" val="0"/>
+                        </a:ext>
+                      </a:extLst>
+                    </a:blip>
+                    <a:srcRect/>
+                    <a:stretch>
+                      <a:fillRect/>
+                    </a:stretch>
+                  </pic:blipFill>
+                  <pic:spPr bwMode="auto">
+                    <a:xfrm>
+                      <a:off x="0" y="0"/>
+                      <a:ext cx="5934075" cy="2125980"/>
+                    </a:xfrm>
+                    <a:prstGeom prst="rect">
+                      <a:avLst/>
+                    </a:prstGeom>
+                    <a:noFill/>
+                    <a:ln>
+                      <a:noFill/>
+                    </a:ln>
+                  </pic:spPr>
+                </pic:pic>
+              </a:graphicData>
+            </a:graphic>
+          </wp:inline>
+        </w:drawing>
+      </w:r>
+    </w:p>
+    <w:p>
+      <w:pPr>
+        <w:pStyle w:val="ListParagraph"/>
+        <w:ind w:left="360"/>
+        <w:jc w:val="center"/>
+        <w:rPr>
+          <w:rFonts w:ascii="Times New Roman" w:hAnsi="Times New Roman" w:cs="Times New Roman"/>
+          <w:sz w:val="20"/>
+          <w:szCs w:val="20"/>
+        </w:rPr>
+      </w:pPr>
+      <w:r>
+        <w:rPr>
+          <w:rFonts w:ascii="Times New Roman" w:hAnsi="Times New Roman" w:cs="Times New Roman"/>
+          <w:sz w:val="20"/>
+          <w:szCs w:val="20"/>
+        </w:rPr>
+        <w:t>Fig 3. Round Robin scheduling of 3 threads with one thread at low priority.</w:t>
+      </w:r>
+    </w:p>
+    <w:p>
+      <w:pPr>
+        <w:pStyle w:val="ListParagraph"/>
+        <w:ind w:left="360"/>
+        <w:rPr>
+          <w:rFonts w:ascii="Times New Roman" w:hAnsi="Times New Roman" w:cs="Times New Roman"/>
+          <w:b/>
+          <w:bCs/>
+          <w:sz w:val="24"/>
+          <w:szCs w:val="24"/>
+        </w:rPr>
+      </w:pPr>
+    </w:p>
+    <w:tbl>
+      <w:tblPr>
+        <w:tblStyle w:val="PlainTable2"/>
+        <w:tblW w:w="10045" w:type="dxa"/>
+        <w:tblLook w:val="04A0" w:firstRow="1" w:lastRow="0" w:firstColumn="1" w:lastColumn="0" w:noHBand="0" w:noVBand="1"/>
+      </w:tblPr>
+      <w:tblGrid>
+        <w:gridCol w:w="750"/>
+        <w:gridCol w:w="759"/>
+        <w:gridCol w:w="689"/>
+        <w:gridCol w:w="732"/>
+        <w:gridCol w:w="713"/>
+        <w:gridCol w:w="689"/>
+        <w:gridCol w:w="732"/>
+        <w:gridCol w:w="713"/>
+        <w:gridCol w:w="689"/>
+        <w:gridCol w:w="732"/>
+        <w:gridCol w:w="713"/>
+        <w:gridCol w:w="689"/>
+        <w:gridCol w:w="732"/>
+        <w:gridCol w:w="713"/>
+      </w:tblGrid>
+      <w:tr>
+        <w:trPr>
+          <w:cnfStyle w:val="100000000000" w:firstRow="1" w:lastRow="0" w:firstColumn="0" w:lastColumn="0" w:oddVBand="0" w:evenVBand="0" w:oddHBand="0" w:evenHBand="0" w:firstRowFirstColumn="0" w:firstRowLastColumn="0" w:lastRowFirstColumn="0" w:lastRowLastColumn="0"/>
+          <w:trHeight w:val="350"/>
+        </w:trPr>
+        <w:tc>
+          <w:tcPr>
+            <w:cnfStyle w:val="001000000000" w:firstRow="0" w:lastRow="0" w:firstColumn="1" w:lastColumn="0" w:oddVBand="0" w:evenVBand="0" w:oddHBand="0" w:evenHBand="0" w:firstRowFirstColumn="0" w:firstRowLastColumn="0" w:lastRowFirstColumn="0" w:lastRowLastColumn="0"/>
+            <w:tcW w:w="0" w:type="auto"/>
+            <w:tcBorders>
+              <w:top w:val="nil"/>
+              <w:left w:val="nil"/>
+            </w:tcBorders>
+          </w:tcPr>
+          <w:p>
+            <w:pPr>
+              <w:pStyle w:val="ListParagraph"/>
+              <w:ind w:left="0"/>
+              <w:jc w:val="center"/>
+              <w:rPr>
+                <w:rFonts w:ascii="Times New Roman" w:hAnsi="Times New Roman" w:cs="Times New Roman"/>
+                <w:sz w:val="20"/>
+                <w:szCs w:val="20"/>
+              </w:rPr>
+            </w:pPr>
+          </w:p>
+        </w:tc>
+        <w:tc>
+          <w:tcPr>
+            <w:tcW w:w="0" w:type="auto"/>
+            <w:tcBorders>
+              <w:top w:val="nil"/>
+              <w:right w:val="single" w:sz="4" w:space="0" w:color="auto"/>
+            </w:tcBorders>
+          </w:tcPr>
+          <w:p>
+            <w:pPr>
+              <w:pStyle w:val="ListParagraph"/>
+              <w:ind w:left="0"/>
+              <w:jc w:val="center"/>
+              <w:cnfStyle w:val="100000000000" w:firstRow="1" w:lastRow="0" w:firstColumn="0" w:lastColumn="0" w:oddVBand="0" w:evenVBand="0" w:oddHBand="0" w:evenHBand="0" w:firstRowFirstColumn="0" w:firstRowLastColumn="0" w:lastRowFirstColumn="0" w:lastRowLastColumn="0"/>
+              <w:rPr>
+                <w:rFonts w:ascii="Times New Roman" w:hAnsi="Times New Roman" w:cs="Times New Roman"/>
+                <w:sz w:val="20"/>
+                <w:szCs w:val="20"/>
+              </w:rPr>
+            </w:pPr>
+          </w:p>
+        </w:tc>
+        <w:tc>
+          <w:tcPr>
+            <w:tcW w:w="0" w:type="auto"/>
+            <w:gridSpan w:val="3"/>
+            <w:tcBorders>
+              <w:top w:val="single" w:sz="4" w:space="0" w:color="7F7F7F" w:themeColor="text1" w:themeTint="80"/>
+              <w:left w:val="single" w:sz="4" w:space="0" w:color="auto"/>
+              <w:right w:val="single" w:sz="4" w:space="0" w:color="auto"/>
+            </w:tcBorders>
+          </w:tcPr>
+          <w:p>
+            <w:pPr>
+              <w:pStyle w:val="ListParagraph"/>
+              <w:ind w:left="0"/>
+              <w:jc w:val="center"/>
+              <w:cnfStyle w:val="100000000000" w:firstRow="1" w:lastRow="0" w:firstColumn="0" w:lastColumn="0" w:oddVBand="0" w:evenVBand="0" w:oddHBand="0" w:evenHBand="0" w:firstRowFirstColumn="0" w:firstRowLastColumn="0" w:lastRowFirstColumn="0" w:lastRowLastColumn="0"/>
+              <w:rPr>
+                <w:rFonts w:ascii="Times New Roman" w:hAnsi="Times New Roman" w:cs="Times New Roman"/>
+                <w:sz w:val="20"/>
+                <w:szCs w:val="20"/>
+              </w:rPr>
+            </w:pPr>
+            <w:r>
+              <w:rPr>
+                <w:rFonts w:ascii="Times New Roman" w:hAnsi="Times New Roman" w:cs="Times New Roman"/>
+                <w:sz w:val="20"/>
+                <w:szCs w:val="20"/>
+              </w:rPr>
+              <w:t>Blocking Priority</w:t>
+            </w:r>
+          </w:p>
+        </w:tc>
+        <w:tc>
+          <w:tcPr>
+            <w:tcW w:w="0" w:type="auto"/>
+            <w:gridSpan w:val="3"/>
+            <w:tcBorders>
+              <w:top w:val="single" w:sz="4" w:space="0" w:color="7F7F7F" w:themeColor="text1" w:themeTint="80"/>
+              <w:left w:val="single" w:sz="4" w:space="0" w:color="auto"/>
+              <w:right w:val="single" w:sz="4" w:space="0" w:color="auto"/>
+            </w:tcBorders>
+          </w:tcPr>
+          <w:p>
+            <w:pPr>
+              <w:pStyle w:val="ListParagraph"/>
+              <w:ind w:left="0"/>
+              <w:jc w:val="center"/>
+              <w:cnfStyle w:val="100000000000" w:firstRow="1" w:lastRow="0" w:firstColumn="0" w:lastColumn="0" w:oddVBand="0" w:evenVBand="0" w:oddHBand="0" w:evenHBand="0" w:firstRowFirstColumn="0" w:firstRowLastColumn="0" w:lastRowFirstColumn="0" w:lastRowLastColumn="0"/>
+              <w:rPr>
+                <w:rFonts w:ascii="Times New Roman" w:hAnsi="Times New Roman" w:cs="Times New Roman"/>
+                <w:sz w:val="20"/>
+                <w:szCs w:val="20"/>
+              </w:rPr>
+            </w:pPr>
+            <w:r>
+              <w:rPr>
+                <w:rFonts w:ascii="Times New Roman" w:hAnsi="Times New Roman" w:cs="Times New Roman"/>
+                <w:sz w:val="20"/>
+                <w:szCs w:val="20"/>
+              </w:rPr>
+              <w:t>Blocking RR</w:t>
+            </w:r>
+          </w:p>
+        </w:tc>
+        <w:tc>
+          <w:tcPr>
+            <w:tcW w:w="0" w:type="auto"/>
+            <w:gridSpan w:val="3"/>
+            <w:tcBorders>
+              <w:top w:val="single" w:sz="4" w:space="0" w:color="7F7F7F" w:themeColor="text1" w:themeTint="80"/>
+              <w:left w:val="single" w:sz="4" w:space="0" w:color="auto"/>
+              <w:right w:val="single" w:sz="4" w:space="0" w:color="auto"/>
+            </w:tcBorders>
+          </w:tcPr>
+          <w:p>
+            <w:pPr>
+              <w:pStyle w:val="ListParagraph"/>
+              <w:ind w:left="0"/>
+              <w:jc w:val="center"/>
+              <w:cnfStyle w:val="100000000000" w:firstRow="1" w:lastRow="0" w:firstColumn="0" w:lastColumn="0" w:oddVBand="0" w:evenVBand="0" w:oddHBand="0" w:evenHBand="0" w:firstRowFirstColumn="0" w:firstRowLastColumn="0" w:lastRowFirstColumn="0" w:lastRowLastColumn="0"/>
+              <w:rPr>
+                <w:rFonts w:ascii="Times New Roman" w:hAnsi="Times New Roman" w:cs="Times New Roman"/>
+                <w:sz w:val="20"/>
+                <w:szCs w:val="20"/>
+              </w:rPr>
+            </w:pPr>
+            <w:r>
+              <w:rPr>
+                <w:rFonts w:ascii="Times New Roman" w:hAnsi="Times New Roman" w:cs="Times New Roman"/>
+                <w:sz w:val="20"/>
+                <w:szCs w:val="20"/>
+              </w:rPr>
+              <w:t>SpinLock RR</w:t>
+            </w:r>
+          </w:p>
+        </w:tc>
+        <w:tc>
+          <w:tcPr>
+            <w:tcW w:w="0" w:type="auto"/>
+            <w:gridSpan w:val="3"/>
+            <w:tcBorders>
+              <w:top w:val="single" w:sz="4" w:space="0" w:color="7F7F7F" w:themeColor="text1" w:themeTint="80"/>
+              <w:left w:val="single" w:sz="4" w:space="0" w:color="auto"/>
+              <w:right w:val="single" w:sz="4" w:space="0" w:color="auto"/>
+            </w:tcBorders>
+          </w:tcPr>
+          <w:p>
+            <w:pPr>
+              <w:pStyle w:val="ListParagraph"/>
+              <w:ind w:left="0"/>
+              <w:jc w:val="center"/>
+              <w:cnfStyle w:val="100000000000" w:firstRow="1" w:lastRow="0" w:firstColumn="0" w:lastColumn="0" w:oddVBand="0" w:evenVBand="0" w:oddHBand="0" w:evenHBand="0" w:firstRowFirstColumn="0" w:firstRowLastColumn="0" w:lastRowFirstColumn="0" w:lastRowLastColumn="0"/>
+              <w:rPr>
+                <w:rFonts w:ascii="Times New Roman" w:hAnsi="Times New Roman" w:cs="Times New Roman"/>
+                <w:sz w:val="20"/>
+                <w:szCs w:val="20"/>
+              </w:rPr>
+            </w:pPr>
+            <w:r>
+              <w:rPr>
+                <w:rFonts w:ascii="Times New Roman" w:hAnsi="Times New Roman" w:cs="Times New Roman"/>
+                <w:sz w:val="20"/>
+                <w:szCs w:val="20"/>
+              </w:rPr>
+              <w:t>SpinLock Cooperative</w:t>
+            </w:r>
+          </w:p>
+        </w:tc>
+      </w:tr>
+      <w:tr>
+        <w:trPr>
+          <w:cnfStyle w:val="000000100000" w:firstRow="0" w:lastRow="0" w:firstColumn="0" w:lastColumn="0" w:oddVBand="0" w:evenVBand="0" w:oddHBand="1" w:evenHBand="0" w:firstRowFirstColumn="0" w:firstRowLastColumn="0" w:lastRowFirstColumn="0" w:lastRowLastColumn="0"/>
+          <w:trHeight w:val="342"/>
+        </w:trPr>
+        <w:tc>
+          <w:tcPr>
+            <w:cnfStyle w:val="001000000000" w:firstRow="0" w:lastRow="0" w:firstColumn="1" w:lastColumn="0" w:oddVBand="0" w:evenVBand="0" w:oddHBand="0" w:evenHBand="0" w:firstRowFirstColumn="0" w:firstRowLastColumn="0" w:lastRowFirstColumn="0" w:lastRowLastColumn="0"/>
+            <w:tcW w:w="0" w:type="auto"/>
+            <w:tcBorders>
+              <w:left w:val="single" w:sz="4" w:space="0" w:color="auto"/>
+            </w:tcBorders>
+          </w:tcPr>
+          <w:p>
+            <w:pPr>
+              <w:pStyle w:val="ListParagraph"/>
+              <w:ind w:left="0"/>
+              <w:jc w:val="center"/>
+              <w:rPr>
+                <w:rFonts w:ascii="Times New Roman" w:hAnsi="Times New Roman" w:cs="Times New Roman"/>
+                <w:sz w:val="20"/>
+                <w:szCs w:val="20"/>
+              </w:rPr>
+            </w:pPr>
+            <w:r>
+              <w:rPr>
+                <w:rFonts w:ascii="Times New Roman" w:hAnsi="Times New Roman" w:cs="Times New Roman"/>
+                <w:sz w:val="20"/>
+                <w:szCs w:val="20"/>
+              </w:rPr>
+              <w:t>FIFO Size</w:t>
+            </w:r>
+          </w:p>
+        </w:tc>
+        <w:tc>
+          <w:tcPr>
+            <w:tcW w:w="0" w:type="auto"/>
+            <w:tcBorders>
+              <w:right w:val="single" w:sz="4" w:space="0" w:color="auto"/>
+            </w:tcBorders>
+          </w:tcPr>
+          <w:p>
+            <w:pPr>
+              <w:pStyle w:val="ListParagraph"/>
+              <w:ind w:left="0"/>
+              <w:jc w:val="center"/>
+              <w:cnfStyle w:val="000000100000" w:firstRow="0" w:lastRow="0" w:firstColumn="0" w:lastColumn="0" w:oddVBand="0" w:evenVBand="0" w:oddHBand="1" w:evenHBand="0" w:firstRowFirstColumn="0" w:firstRowLastColumn="0" w:lastRowFirstColumn="0" w:lastRowLastColumn="0"/>
+              <w:rPr>
+                <w:rFonts w:ascii="Times New Roman" w:hAnsi="Times New Roman" w:cs="Times New Roman"/>
+                <w:b/>
+                <w:bCs/>
+                <w:sz w:val="20"/>
+                <w:szCs w:val="20"/>
+              </w:rPr>
+            </w:pPr>
+            <w:r>
+              <w:rPr>
+                <w:rFonts w:ascii="Times New Roman" w:hAnsi="Times New Roman" w:cs="Times New Roman"/>
+                <w:b/>
+                <w:bCs/>
+                <w:sz w:val="20"/>
+                <w:szCs w:val="20"/>
+              </w:rPr>
+              <w:t>Tslice (ms)</w:t>
+            </w:r>
+          </w:p>
+        </w:tc>
+        <w:tc>
+          <w:tcPr>
+            <w:tcW w:w="0" w:type="auto"/>
+            <w:tcBorders>
+              <w:left w:val="single" w:sz="4" w:space="0" w:color="auto"/>
+            </w:tcBorders>
+          </w:tcPr>
+          <w:p>
+            <w:pPr>
+              <w:pStyle w:val="ListParagraph"/>
+              <w:ind w:left="0"/>
+              <w:jc w:val="center"/>
+              <w:cnfStyle w:val="000000100000" w:firstRow="0" w:lastRow="0" w:firstColumn="0" w:lastColumn="0" w:oddVBand="0" w:evenVBand="0" w:oddHBand="1" w:evenHBand="0" w:firstRowFirstColumn="0" w:firstRowLastColumn="0" w:lastRowFirstColumn="0" w:lastRowLastColumn="0"/>
+              <w:rPr>
+                <w:rFonts w:ascii="Times New Roman" w:hAnsi="Times New Roman" w:cs="Times New Roman"/>
+                <w:b/>
+                <w:bCs/>
+                <w:sz w:val="20"/>
+                <w:szCs w:val="20"/>
+              </w:rPr>
+            </w:pPr>
+            <w:r>
+              <w:rPr>
+                <w:rFonts w:ascii="Times New Roman" w:hAnsi="Times New Roman" w:cs="Times New Roman"/>
+                <w:b/>
+                <w:bCs/>
+                <w:sz w:val="20"/>
+                <w:szCs w:val="20"/>
+              </w:rPr>
+              <w:t>Data Lost</w:t>
+            </w:r>
+          </w:p>
+        </w:tc>
+        <w:tc>
+          <w:tcPr>
+            <w:tcW w:w="0" w:type="auto"/>
+          </w:tcPr>
+          <w:p>
+            <w:pPr>
+              <w:pStyle w:val="ListParagraph"/>
+              <w:ind w:left="0"/>
+              <w:jc w:val="center"/>
+              <w:cnfStyle w:val="000000100000" w:firstRow="0" w:lastRow="0" w:firstColumn="0" w:lastColumn="0" w:oddVBand="0" w:evenVBand="0" w:oddHBand="1" w:evenHBand="0" w:firstRowFirstColumn="0" w:firstRowLastColumn="0" w:lastRowFirstColumn="0" w:lastRowLastColumn="0"/>
+              <w:rPr>
+                <w:rFonts w:ascii="Times New Roman" w:hAnsi="Times New Roman" w:cs="Times New Roman"/>
+                <w:b/>
+                <w:bCs/>
+                <w:sz w:val="20"/>
+                <w:szCs w:val="20"/>
+              </w:rPr>
+            </w:pPr>
+            <w:r>
+              <w:rPr>
+                <w:rFonts w:ascii="Times New Roman" w:hAnsi="Times New Roman" w:cs="Times New Roman"/>
+                <w:b/>
+                <w:bCs/>
+                <w:sz w:val="20"/>
+                <w:szCs w:val="20"/>
+              </w:rPr>
+              <w:t>Jitter (us)</w:t>
+            </w:r>
+          </w:p>
+        </w:tc>
+        <w:tc>
+          <w:tcPr>
+            <w:tcW w:w="0" w:type="auto"/>
+            <w:tcBorders>
+              <w:right w:val="single" w:sz="4" w:space="0" w:color="auto"/>
+            </w:tcBorders>
+          </w:tcPr>
+          <w:p>
+            <w:pPr>
+              <w:pStyle w:val="ListParagraph"/>
+              <w:ind w:left="0"/>
+              <w:jc w:val="center"/>
+              <w:cnfStyle w:val="000000100000" w:firstRow="0" w:lastRow="0" w:firstColumn="0" w:lastColumn="0" w:oddVBand="0" w:evenVBand="0" w:oddHBand="1" w:evenHBand="0" w:firstRowFirstColumn="0" w:firstRowLastColumn="0" w:lastRowFirstColumn="0" w:lastRowLastColumn="0"/>
+              <w:rPr>
+                <w:rFonts w:ascii="Times New Roman" w:hAnsi="Times New Roman" w:cs="Times New Roman"/>
+                <w:b/>
+                <w:bCs/>
+                <w:sz w:val="20"/>
+                <w:szCs w:val="20"/>
+              </w:rPr>
+            </w:pPr>
+            <w:r>
+              <w:rPr>
+                <w:rFonts w:ascii="Times New Roman" w:hAnsi="Times New Roman" w:cs="Times New Roman"/>
+                <w:b/>
+                <w:bCs/>
+                <w:sz w:val="20"/>
+                <w:szCs w:val="20"/>
+              </w:rPr>
+              <w:t>CPU Util</w:t>
+            </w:r>
+          </w:p>
+        </w:tc>
+        <w:tc>
+          <w:tcPr>
+            <w:tcW w:w="0" w:type="auto"/>
+            <w:tcBorders>
+              <w:left w:val="single" w:sz="4" w:space="0" w:color="auto"/>
+            </w:tcBorders>
+          </w:tcPr>
+          <w:p>
+            <w:pPr>
+              <w:pStyle w:val="ListParagraph"/>
+              <w:ind w:left="0"/>
+              <w:jc w:val="center"/>
+              <w:cnfStyle w:val="000000100000" w:firstRow="0" w:lastRow="0" w:firstColumn="0" w:lastColumn="0" w:oddVBand="0" w:evenVBand="0" w:oddHBand="1" w:evenHBand="0" w:firstRowFirstColumn="0" w:firstRowLastColumn="0" w:lastRowFirstColumn="0" w:lastRowLastColumn="0"/>
+              <w:rPr>
+                <w:rFonts w:ascii="Times New Roman" w:hAnsi="Times New Roman" w:cs="Times New Roman"/>
+                <w:b/>
+                <w:bCs/>
+                <w:sz w:val="20"/>
+                <w:szCs w:val="20"/>
+              </w:rPr>
+            </w:pPr>
+            <w:r>
+              <w:rPr>
+                <w:rFonts w:ascii="Times New Roman" w:hAnsi="Times New Roman" w:cs="Times New Roman"/>
+                <w:b/>
+                <w:bCs/>
+                <w:sz w:val="20"/>
+                <w:szCs w:val="20"/>
+              </w:rPr>
+              <w:t>Data Lost</w:t>
+            </w:r>
+          </w:p>
+        </w:tc>
+        <w:tc>
+          <w:tcPr>
+            <w:tcW w:w="0" w:type="auto"/>
+          </w:tcPr>
+          <w:p>
+            <w:pPr>
+              <w:pStyle w:val="ListParagraph"/>
+              <w:ind w:left="0"/>
+              <w:jc w:val="center"/>
+              <w:cnfStyle w:val="000000100000" w:firstRow="0" w:lastRow="0" w:firstColumn="0" w:lastColumn="0" w:oddVBand="0" w:evenVBand="0" w:oddHBand="1" w:evenHBand="0" w:firstRowFirstColumn="0" w:firstRowLastColumn="0" w:lastRowFirstColumn="0" w:lastRowLastColumn="0"/>
+              <w:rPr>
+                <w:rFonts w:ascii="Times New Roman" w:hAnsi="Times New Roman" w:cs="Times New Roman"/>
+                <w:b/>
+                <w:bCs/>
+                <w:sz w:val="20"/>
+                <w:szCs w:val="20"/>
+              </w:rPr>
+            </w:pPr>
+            <w:r>
+              <w:rPr>
+                <w:rFonts w:ascii="Times New Roman" w:hAnsi="Times New Roman" w:cs="Times New Roman"/>
+                <w:b/>
+                <w:bCs/>
+                <w:sz w:val="20"/>
+                <w:szCs w:val="20"/>
+              </w:rPr>
+              <w:t>Jitter (us)</w:t>
+            </w:r>
+          </w:p>
+        </w:tc>
+        <w:tc>
+          <w:tcPr>
+            <w:tcW w:w="0" w:type="auto"/>
+            <w:tcBorders>
+              <w:right w:val="single" w:sz="4" w:space="0" w:color="auto"/>
+            </w:tcBorders>
+          </w:tcPr>
+          <w:p>
+            <w:pPr>
+              <w:pStyle w:val="ListParagraph"/>
+              <w:ind w:left="0"/>
+              <w:jc w:val="center"/>
+              <w:cnfStyle w:val="000000100000" w:firstRow="0" w:lastRow="0" w:firstColumn="0" w:lastColumn="0" w:oddVBand="0" w:evenVBand="0" w:oddHBand="1" w:evenHBand="0" w:firstRowFirstColumn="0" w:firstRowLastColumn="0" w:lastRowFirstColumn="0" w:lastRowLastColumn="0"/>
+              <w:rPr>
+                <w:rFonts w:ascii="Times New Roman" w:hAnsi="Times New Roman" w:cs="Times New Roman"/>
+                <w:b/>
+                <w:bCs/>
+                <w:sz w:val="20"/>
+                <w:szCs w:val="20"/>
+              </w:rPr>
+            </w:pPr>
+            <w:r>
+              <w:rPr>
+                <w:rFonts w:ascii="Times New Roman" w:hAnsi="Times New Roman" w:cs="Times New Roman"/>
+                <w:b/>
+                <w:bCs/>
+                <w:sz w:val="20"/>
+                <w:szCs w:val="20"/>
+              </w:rPr>
+              <w:t>CPU Util</w:t>
+            </w:r>
+          </w:p>
+        </w:tc>
+        <w:tc>
+          <w:tcPr>
+            <w:tcW w:w="0" w:type="auto"/>
+            <w:tcBorders>
+              <w:left w:val="single" w:sz="4" w:space="0" w:color="auto"/>
+            </w:tcBorders>
+          </w:tcPr>
+          <w:p>
+            <w:pPr>
+              <w:pStyle w:val="ListParagraph"/>
+              <w:ind w:left="0"/>
+              <w:jc w:val="center"/>
+              <w:cnfStyle w:val="000000100000" w:firstRow="0" w:lastRow="0" w:firstColumn="0" w:lastColumn="0" w:oddVBand="0" w:evenVBand="0" w:oddHBand="1" w:evenHBand="0" w:firstRowFirstColumn="0" w:firstRowLastColumn="0" w:lastRowFirstColumn="0" w:lastRowLastColumn="0"/>
+              <w:rPr>
+                <w:rFonts w:ascii="Times New Roman" w:hAnsi="Times New Roman" w:cs="Times New Roman"/>
+                <w:b/>
+                <w:bCs/>
+                <w:sz w:val="20"/>
+                <w:szCs w:val="20"/>
+              </w:rPr>
+            </w:pPr>
+            <w:r>
+              <w:rPr>
+                <w:rFonts w:ascii="Times New Roman" w:hAnsi="Times New Roman" w:cs="Times New Roman"/>
+                <w:b/>
+                <w:bCs/>
+                <w:sz w:val="20"/>
+                <w:szCs w:val="20"/>
+              </w:rPr>
+              <w:t>Data Lost</w:t>
+            </w:r>
+          </w:p>
+        </w:tc>
+        <w:tc>
+          <w:tcPr>
+            <w:tcW w:w="0" w:type="auto"/>
+          </w:tcPr>
+          <w:p>
+            <w:pPr>
+              <w:pStyle w:val="ListParagraph"/>
+              <w:ind w:left="0"/>
+              <w:jc w:val="center"/>
+              <w:cnfStyle w:val="000000100000" w:firstRow="0" w:lastRow="0" w:firstColumn="0" w:lastColumn="0" w:oddVBand="0" w:evenVBand="0" w:oddHBand="1" w:evenHBand="0" w:firstRowFirstColumn="0" w:firstRowLastColumn="0" w:lastRowFirstColumn="0" w:lastRowLastColumn="0"/>
+              <w:rPr>
+                <w:rFonts w:ascii="Times New Roman" w:hAnsi="Times New Roman" w:cs="Times New Roman"/>
+                <w:b/>
+                <w:bCs/>
+                <w:sz w:val="20"/>
+                <w:szCs w:val="20"/>
+              </w:rPr>
+            </w:pPr>
+            <w:r>
+              <w:rPr>
+                <w:rFonts w:ascii="Times New Roman" w:hAnsi="Times New Roman" w:cs="Times New Roman"/>
+                <w:b/>
+                <w:bCs/>
+                <w:sz w:val="20"/>
+                <w:szCs w:val="20"/>
+              </w:rPr>
+              <w:t>Jitter (us)</w:t>
+            </w:r>
+          </w:p>
+        </w:tc>
+        <w:tc>
+          <w:tcPr>
+            <w:tcW w:w="0" w:type="auto"/>
+            <w:tcBorders>
+              <w:right w:val="single" w:sz="4" w:space="0" w:color="auto"/>
+            </w:tcBorders>
+          </w:tcPr>
+          <w:p>
+            <w:pPr>
+              <w:pStyle w:val="ListParagraph"/>
+              <w:ind w:left="0"/>
+              <w:jc w:val="center"/>
+              <w:cnfStyle w:val="000000100000" w:firstRow="0" w:lastRow="0" w:firstColumn="0" w:lastColumn="0" w:oddVBand="0" w:evenVBand="0" w:oddHBand="1" w:evenHBand="0" w:firstRowFirstColumn="0" w:firstRowLastColumn="0" w:lastRowFirstColumn="0" w:lastRowLastColumn="0"/>
+              <w:rPr>
+                <w:rFonts w:ascii="Times New Roman" w:hAnsi="Times New Roman" w:cs="Times New Roman"/>
+                <w:b/>
+                <w:bCs/>
+                <w:sz w:val="20"/>
+                <w:szCs w:val="20"/>
+              </w:rPr>
+            </w:pPr>
+            <w:r>
+              <w:rPr>
+                <w:rFonts w:ascii="Times New Roman" w:hAnsi="Times New Roman" w:cs="Times New Roman"/>
+                <w:b/>
+                <w:bCs/>
+                <w:sz w:val="20"/>
+                <w:szCs w:val="20"/>
+              </w:rPr>
+              <w:t>CPU Util</w:t>
+            </w:r>
+          </w:p>
+        </w:tc>
+        <w:tc>
+          <w:tcPr>
+            <w:tcW w:w="0" w:type="auto"/>
+            <w:tcBorders>
+              <w:left w:val="single" w:sz="4" w:space="0" w:color="auto"/>
+            </w:tcBorders>
+          </w:tcPr>
+          <w:p>
+            <w:pPr>
+              <w:pStyle w:val="ListParagraph"/>
+              <w:ind w:left="0"/>
+              <w:jc w:val="center"/>
+              <w:cnfStyle w:val="000000100000" w:firstRow="0" w:lastRow="0" w:firstColumn="0" w:lastColumn="0" w:oddVBand="0" w:evenVBand="0" w:oddHBand="1" w:evenHBand="0" w:firstRowFirstColumn="0" w:firstRowLastColumn="0" w:lastRowFirstColumn="0" w:lastRowLastColumn="0"/>
+              <w:rPr>
+                <w:rFonts w:ascii="Times New Roman" w:hAnsi="Times New Roman" w:cs="Times New Roman"/>
+                <w:b/>
+                <w:bCs/>
+                <w:sz w:val="20"/>
+                <w:szCs w:val="20"/>
+              </w:rPr>
+            </w:pPr>
+            <w:r>
+              <w:rPr>
+                <w:rFonts w:ascii="Times New Roman" w:hAnsi="Times New Roman" w:cs="Times New Roman"/>
+                <w:b/>
+                <w:bCs/>
+                <w:sz w:val="20"/>
+                <w:szCs w:val="20"/>
+              </w:rPr>
+              <w:t>Data Lost</w:t>
+            </w:r>
+          </w:p>
+        </w:tc>
+        <w:tc>
+          <w:tcPr>
+            <w:tcW w:w="0" w:type="auto"/>
+          </w:tcPr>
+          <w:p>
+            <w:pPr>
+              <w:pStyle w:val="ListParagraph"/>
+              <w:ind w:left="0"/>
+              <w:jc w:val="center"/>
+              <w:cnfStyle w:val="000000100000" w:firstRow="0" w:lastRow="0" w:firstColumn="0" w:lastColumn="0" w:oddVBand="0" w:evenVBand="0" w:oddHBand="1" w:evenHBand="0" w:firstRowFirstColumn="0" w:firstRowLastColumn="0" w:lastRowFirstColumn="0" w:lastRowLastColumn="0"/>
+              <w:rPr>
+                <w:rFonts w:ascii="Times New Roman" w:hAnsi="Times New Roman" w:cs="Times New Roman"/>
+                <w:b/>
+                <w:bCs/>
+                <w:sz w:val="20"/>
+                <w:szCs w:val="20"/>
+              </w:rPr>
+            </w:pPr>
+            <w:r>
+              <w:rPr>
+                <w:rFonts w:ascii="Times New Roman" w:hAnsi="Times New Roman" w:cs="Times New Roman"/>
+                <w:b/>
+                <w:bCs/>
+                <w:sz w:val="20"/>
+                <w:szCs w:val="20"/>
+              </w:rPr>
+              <w:t>Jitter (us)</w:t>
+            </w:r>
+          </w:p>
+        </w:tc>
+        <w:tc>
+          <w:tcPr>
+            <w:tcW w:w="0" w:type="auto"/>
+            <w:tcBorders>
+              <w:right w:val="single" w:sz="4" w:space="0" w:color="auto"/>
+            </w:tcBorders>
+          </w:tcPr>
+          <w:p>
+            <w:pPr>
+              <w:pStyle w:val="ListParagraph"/>
+              <w:ind w:left="0"/>
+              <w:jc w:val="center"/>
+              <w:cnfStyle w:val="000000100000" w:firstRow="0" w:lastRow="0" w:firstColumn="0" w:lastColumn="0" w:oddVBand="0" w:evenVBand="0" w:oddHBand="1" w:evenHBand="0" w:firstRowFirstColumn="0" w:firstRowLastColumn="0" w:lastRowFirstColumn="0" w:lastRowLastColumn="0"/>
+              <w:rPr>
+                <w:rFonts w:ascii="Times New Roman" w:hAnsi="Times New Roman" w:cs="Times New Roman"/>
+                <w:b/>
+                <w:bCs/>
+                <w:sz w:val="20"/>
+                <w:szCs w:val="20"/>
+              </w:rPr>
+            </w:pPr>
+            <w:r>
+              <w:rPr>
+                <w:rFonts w:ascii="Times New Roman" w:hAnsi="Times New Roman" w:cs="Times New Roman"/>
+                <w:b/>
+                <w:bCs/>
+                <w:sz w:val="20"/>
+                <w:szCs w:val="20"/>
+              </w:rPr>
+              <w:t>CPU Util</w:t>
+            </w:r>
+          </w:p>
+        </w:tc>
+      </w:tr>
+      <w:tr>
+        <w:trPr>
+          <w:trHeight w:val="350"/>
+        </w:trPr>
+        <w:tc>
+          <w:tcPr>
+            <w:cnfStyle w:val="001000000000" w:firstRow="0" w:lastRow="0" w:firstColumn="1" w:lastColumn="0" w:oddVBand="0" w:evenVBand="0" w:oddHBand="0" w:evenHBand="0" w:firstRowFirstColumn="0" w:firstRowLastColumn="0" w:lastRowFirstColumn="0" w:lastRowLastColumn="0"/>
+            <w:tcW w:w="0" w:type="auto"/>
+            <w:tcBorders>
+              <w:top w:val="single" w:sz="4" w:space="0" w:color="7F7F7F" w:themeColor="text1" w:themeTint="80"/>
+              <w:left w:val="single" w:sz="4" w:space="0" w:color="auto"/>
+              <w:bottom w:val="single" w:sz="4" w:space="0" w:color="7F7F7F" w:themeColor="text1" w:themeTint="80"/>
+            </w:tcBorders>
+            <w:shd w:val="clear" w:color="auto" w:fill="F2F2F2" w:themeFill="background1" w:themeFillShade="F2"/>
+            <w:vAlign w:val="center"/>
+          </w:tcPr>
+          <w:p>
+            <w:pPr>
+              <w:pStyle w:val="ListParagraph"/>
+              <w:ind w:left="0"/>
+              <w:jc w:val="center"/>
+              <w:rPr>
+                <w:rFonts w:ascii="Times New Roman" w:hAnsi="Times New Roman" w:cs="Times New Roman"/>
+                <w:b w:val="0"/>
+                <w:bCs w:val="0"/>
+                <w:sz w:val="20"/>
+                <w:szCs w:val="20"/>
+              </w:rPr>
+            </w:pPr>
+            <w:r>
+              <w:rPr>
+                <w:rFonts w:ascii="Times New Roman" w:hAnsi="Times New Roman" w:cs="Times New Roman"/>
+                <w:b w:val="0"/>
+                <w:bCs w:val="0"/>
+                <w:sz w:val="20"/>
+                <w:szCs w:val="20"/>
+              </w:rPr>
+              <w:t>4</w:t>
+            </w:r>
+          </w:p>
+        </w:tc>
+        <w:tc>
+          <w:tcPr>
+            <w:tcW w:w="0" w:type="auto"/>
+            <w:tcBorders>
+              <w:top w:val="single" w:sz="4" w:space="0" w:color="7F7F7F" w:themeColor="text1" w:themeTint="80"/>
+              <w:bottom w:val="single" w:sz="4" w:space="0" w:color="7F7F7F" w:themeColor="text1" w:themeTint="80"/>
+              <w:right w:val="single" w:sz="4" w:space="0" w:color="auto"/>
+            </w:tcBorders>
+            <w:shd w:val="clear" w:color="auto" w:fill="F2F2F2" w:themeFill="background1" w:themeFillShade="F2"/>
+            <w:vAlign w:val="center"/>
+          </w:tcPr>
+          <w:p>
+            <w:pPr>
+              <w:pStyle w:val="ListParagraph"/>
+              <w:ind w:left="0"/>
+              <w:jc w:val="center"/>
+              <w:cnfStyle w:val="000000000000" w:firstRow="0" w:lastRow="0" w:firstColumn="0" w:lastColumn="0" w:oddVBand="0" w:evenVBand="0" w:oddHBand="0" w:evenHBand="0" w:firstRowFirstColumn="0" w:firstRowLastColumn="0" w:lastRowFirstColumn="0" w:lastRowLastColumn="0"/>
+              <w:rPr>
+                <w:rFonts w:ascii="Times New Roman" w:hAnsi="Times New Roman" w:cs="Times New Roman"/>
+                <w:sz w:val="20"/>
+                <w:szCs w:val="20"/>
+              </w:rPr>
+            </w:pPr>
+            <w:r>
+              <w:rPr>
+                <w:rFonts w:ascii="Times New Roman" w:hAnsi="Times New Roman" w:cs="Times New Roman"/>
+                <w:sz w:val="20"/>
+                <w:szCs w:val="20"/>
+              </w:rPr>
+              <w:t>2</w:t>
+            </w:r>
+          </w:p>
+        </w:tc>
+        <w:tc>
+          <w:tcPr>
+            <w:tcW w:w="0" w:type="auto"/>
+            <w:tcBorders>
+              <w:top w:val="single" w:sz="4" w:space="0" w:color="7F7F7F" w:themeColor="text1" w:themeTint="80"/>
+              <w:left w:val="single" w:sz="4" w:space="0" w:color="auto"/>
+              <w:bottom w:val="single" w:sz="4" w:space="0" w:color="7F7F7F" w:themeColor="text1" w:themeTint="80"/>
+            </w:tcBorders>
+            <w:shd w:val="clear" w:color="auto" w:fill="F2F2F2" w:themeFill="background1" w:themeFillShade="F2"/>
+            <w:vAlign w:val="center"/>
+          </w:tcPr>
+          <w:p>
+            <w:pPr>
+              <w:pStyle w:val="ListParagraph"/>
+              <w:ind w:left="0"/>
+              <w:jc w:val="center"/>
+              <w:cnfStyle w:val="000000000000" w:firstRow="0" w:lastRow="0" w:firstColumn="0" w:lastColumn="0" w:oddVBand="0" w:evenVBand="0" w:oddHBand="0" w:evenHBand="0" w:firstRowFirstColumn="0" w:firstRowLastColumn="0" w:lastRowFirstColumn="0" w:lastRowLastColumn="0"/>
+              <w:rPr>
+                <w:rFonts w:ascii="Times New Roman" w:hAnsi="Times New Roman" w:cs="Times New Roman"/>
+                <w:sz w:val="20"/>
+                <w:szCs w:val="20"/>
+              </w:rPr>
+            </w:pPr>
+            <w:r>
+              <w:rPr>
+                <w:rFonts w:ascii="Times New Roman" w:hAnsi="Times New Roman" w:cs="Times New Roman"/>
+                <w:sz w:val="20"/>
+                <w:szCs w:val="20"/>
+              </w:rPr>
+              <w:t>1788</w:t>
+            </w:r>
+          </w:p>
+        </w:tc>
+        <w:tc>
+          <w:tcPr>
+            <w:tcW w:w="0" w:type="auto"/>
+            <w:tcBorders>
+              <w:top w:val="single" w:sz="4" w:space="0" w:color="7F7F7F" w:themeColor="text1" w:themeTint="80"/>
+              <w:bottom w:val="single" w:sz="4" w:space="0" w:color="7F7F7F" w:themeColor="text1" w:themeTint="80"/>
+            </w:tcBorders>
+            <w:shd w:val="clear" w:color="auto" w:fill="F2F2F2" w:themeFill="background1" w:themeFillShade="F2"/>
+            <w:vAlign w:val="center"/>
+          </w:tcPr>
+          <w:p>
+            <w:pPr>
+              <w:pStyle w:val="ListParagraph"/>
+              <w:ind w:left="0"/>
+              <w:jc w:val="center"/>
+              <w:cnfStyle w:val="000000000000" w:firstRow="0" w:lastRow="0" w:firstColumn="0" w:lastColumn="0" w:oddVBand="0" w:evenVBand="0" w:oddHBand="0" w:evenHBand="0" w:firstRowFirstColumn="0" w:firstRowLastColumn="0" w:lastRowFirstColumn="0" w:lastRowLastColumn="0"/>
+              <w:rPr>
+                <w:rFonts w:ascii="Times New Roman" w:hAnsi="Times New Roman" w:cs="Times New Roman"/>
+                <w:sz w:val="20"/>
+                <w:szCs w:val="20"/>
+              </w:rPr>
+            </w:pPr>
+            <w:r>
+              <w:rPr>
+                <w:rFonts w:ascii="Times New Roman" w:hAnsi="Times New Roman" w:cs="Times New Roman"/>
+                <w:sz w:val="20"/>
+                <w:szCs w:val="20"/>
+              </w:rPr>
+              <w:t>16</w:t>
+            </w:r>
+          </w:p>
+        </w:tc>
+        <w:tc>
+          <w:tcPr>
+            <w:tcW w:w="0" w:type="auto"/>
+            <w:tcBorders>
+              <w:top w:val="single" w:sz="4" w:space="0" w:color="7F7F7F" w:themeColor="text1" w:themeTint="80"/>
+              <w:bottom w:val="single" w:sz="4" w:space="0" w:color="7F7F7F" w:themeColor="text1" w:themeTint="80"/>
+              <w:right w:val="single" w:sz="4" w:space="0" w:color="auto"/>
+            </w:tcBorders>
+            <w:shd w:val="clear" w:color="auto" w:fill="F2F2F2" w:themeFill="background1" w:themeFillShade="F2"/>
+            <w:vAlign w:val="center"/>
+          </w:tcPr>
+          <w:p>
+            <w:pPr>
+              <w:pStyle w:val="ListParagraph"/>
+              <w:ind w:left="0"/>
+              <w:jc w:val="center"/>
+              <w:cnfStyle w:val="000000000000" w:firstRow="0" w:lastRow="0" w:firstColumn="0" w:lastColumn="0" w:oddVBand="0" w:evenVBand="0" w:oddHBand="0" w:evenHBand="0" w:firstRowFirstColumn="0" w:firstRowLastColumn="0" w:lastRowFirstColumn="0" w:lastRowLastColumn="0"/>
+              <w:rPr>
+                <w:rFonts w:ascii="Times New Roman" w:hAnsi="Times New Roman" w:cs="Times New Roman"/>
+                <w:sz w:val="20"/>
+                <w:szCs w:val="20"/>
+              </w:rPr>
+            </w:pPr>
+            <w:r>
+              <w:rPr>
+                <w:rFonts w:ascii="Times New Roman" w:hAnsi="Times New Roman" w:cs="Times New Roman"/>
+                <w:sz w:val="20"/>
+                <w:szCs w:val="20"/>
+              </w:rPr>
+              <w:t>33.08</w:t>
+            </w:r>
+          </w:p>
+        </w:tc>
+        <w:tc>
+          <w:tcPr>
+            <w:tcW w:w="0" w:type="auto"/>
+            <w:tcBorders>
+              <w:left w:val="single" w:sz="4" w:space="0" w:color="auto"/>
+            </w:tcBorders>
+            <w:shd w:val="clear" w:color="auto" w:fill="F2F2F2" w:themeFill="background1" w:themeFillShade="F2"/>
+            <w:vAlign w:val="center"/>
+          </w:tcPr>
+          <w:p>
+            <w:pPr>
+              <w:pStyle w:val="ListParagraph"/>
+              <w:ind w:left="0"/>
+              <w:jc w:val="center"/>
+              <w:cnfStyle w:val="000000000000" w:firstRow="0" w:lastRow="0" w:firstColumn="0" w:lastColumn="0" w:oddVBand="0" w:evenVBand="0" w:oddHBand="0" w:evenHBand="0" w:firstRowFirstColumn="0" w:firstRowLastColumn="0" w:lastRowFirstColumn="0" w:lastRowLastColumn="0"/>
+              <w:rPr>
+                <w:rFonts w:ascii="Times New Roman" w:hAnsi="Times New Roman" w:cs="Times New Roman"/>
+                <w:sz w:val="20"/>
+                <w:szCs w:val="20"/>
+              </w:rPr>
+            </w:pPr>
+            <w:r>
+              <w:rPr>
+                <w:rFonts w:ascii="Times New Roman" w:hAnsi="Times New Roman" w:cs="Times New Roman"/>
+                <w:sz w:val="20"/>
+                <w:szCs w:val="20"/>
+              </w:rPr>
+              <w:t>1788</w:t>
+            </w:r>
+          </w:p>
+        </w:tc>
+        <w:tc>
+          <w:tcPr>
+            <w:tcW w:w="0" w:type="auto"/>
+            <w:tcBorders>
+              <w:top w:val="single" w:sz="4" w:space="0" w:color="7F7F7F" w:themeColor="text1" w:themeTint="80"/>
+              <w:bottom w:val="single" w:sz="4" w:space="0" w:color="7F7F7F" w:themeColor="text1" w:themeTint="80"/>
+            </w:tcBorders>
+            <w:shd w:val="clear" w:color="auto" w:fill="F2F2F2" w:themeFill="background1" w:themeFillShade="F2"/>
+            <w:vAlign w:val="center"/>
+          </w:tcPr>
+          <w:p>
+            <w:pPr>
+              <w:pStyle w:val="ListParagraph"/>
+              <w:ind w:left="0"/>
+              <w:jc w:val="center"/>
+              <w:cnfStyle w:val="000000000000" w:firstRow="0" w:lastRow="0" w:firstColumn="0" w:lastColumn="0" w:oddVBand="0" w:evenVBand="0" w:oddHBand="0" w:evenHBand="0" w:firstRowFirstColumn="0" w:firstRowLastColumn="0" w:lastRowFirstColumn="0" w:lastRowLastColumn="0"/>
+              <w:rPr>
+                <w:rFonts w:ascii="Times New Roman" w:hAnsi="Times New Roman" w:cs="Times New Roman"/>
+                <w:sz w:val="20"/>
+                <w:szCs w:val="20"/>
+              </w:rPr>
+            </w:pPr>
+            <w:r>
+              <w:rPr>
+                <w:rFonts w:ascii="Times New Roman" w:hAnsi="Times New Roman" w:cs="Times New Roman"/>
+                <w:sz w:val="20"/>
+                <w:szCs w:val="20"/>
+              </w:rPr>
+              <w:t>16</w:t>
+            </w:r>
+          </w:p>
+        </w:tc>
+        <w:tc>
+          <w:tcPr>
+            <w:tcW w:w="0" w:type="auto"/>
+            <w:tcBorders>
+              <w:top w:val="single" w:sz="4" w:space="0" w:color="7F7F7F" w:themeColor="text1" w:themeTint="80"/>
+              <w:bottom w:val="single" w:sz="4" w:space="0" w:color="7F7F7F" w:themeColor="text1" w:themeTint="80"/>
+              <w:right w:val="single" w:sz="4" w:space="0" w:color="auto"/>
+            </w:tcBorders>
+            <w:shd w:val="clear" w:color="auto" w:fill="F2F2F2" w:themeFill="background1" w:themeFillShade="F2"/>
+            <w:vAlign w:val="center"/>
+          </w:tcPr>
+          <w:p>
+            <w:pPr>
+              <w:pStyle w:val="ListParagraph"/>
+              <w:ind w:left="0"/>
+              <w:jc w:val="center"/>
+              <w:cnfStyle w:val="000000000000" w:firstRow="0" w:lastRow="0" w:firstColumn="0" w:lastColumn="0" w:oddVBand="0" w:evenVBand="0" w:oddHBand="0" w:evenHBand="0" w:firstRowFirstColumn="0" w:firstRowLastColumn="0" w:lastRowFirstColumn="0" w:lastRowLastColumn="0"/>
+              <w:rPr>
+                <w:rFonts w:ascii="Times New Roman" w:hAnsi="Times New Roman" w:cs="Times New Roman"/>
+                <w:sz w:val="20"/>
+                <w:szCs w:val="20"/>
+              </w:rPr>
+            </w:pPr>
+            <w:r>
+              <w:rPr>
+                <w:rFonts w:ascii="Times New Roman" w:hAnsi="Times New Roman" w:cs="Times New Roman"/>
+                <w:sz w:val="20"/>
+                <w:szCs w:val="20"/>
+              </w:rPr>
+              <w:t>33.08</w:t>
+            </w:r>
+          </w:p>
+        </w:tc>
+        <w:tc>
+          <w:tcPr>
+            <w:tcW w:w="0" w:type="auto"/>
+            <w:tcBorders>
+              <w:left w:val="single" w:sz="4" w:space="0" w:color="auto"/>
+            </w:tcBorders>
+            <w:shd w:val="clear" w:color="auto" w:fill="F2F2F2" w:themeFill="background1" w:themeFillShade="F2"/>
+            <w:vAlign w:val="center"/>
+          </w:tcPr>
+          <w:p>
+            <w:pPr>
+              <w:pStyle w:val="ListParagraph"/>
+              <w:ind w:left="0"/>
+              <w:jc w:val="center"/>
+              <w:cnfStyle w:val="000000000000" w:firstRow="0" w:lastRow="0" w:firstColumn="0" w:lastColumn="0" w:oddVBand="0" w:evenVBand="0" w:oddHBand="0" w:evenHBand="0" w:firstRowFirstColumn="0" w:firstRowLastColumn="0" w:lastRowFirstColumn="0" w:lastRowLastColumn="0"/>
+              <w:rPr>
+                <w:rFonts w:ascii="Times New Roman" w:hAnsi="Times New Roman" w:cs="Times New Roman"/>
+                <w:sz w:val="20"/>
+                <w:szCs w:val="20"/>
+              </w:rPr>
+            </w:pPr>
+            <w:r>
+              <w:rPr>
+                <w:rFonts w:ascii="Times New Roman" w:hAnsi="Times New Roman" w:cs="Times New Roman"/>
+                <w:sz w:val="20"/>
+                <w:szCs w:val="20"/>
+              </w:rPr>
+              <w:t>2671</w:t>
+            </w:r>
+          </w:p>
+        </w:tc>
+        <w:tc>
+          <w:tcPr>
+            <w:tcW w:w="0" w:type="auto"/>
+            <w:shd w:val="clear" w:color="auto" w:fill="F2F2F2" w:themeFill="background1" w:themeFillShade="F2"/>
+            <w:vAlign w:val="center"/>
+          </w:tcPr>
+          <w:p>
+            <w:pPr>
+              <w:pStyle w:val="ListParagraph"/>
+              <w:ind w:left="0"/>
+              <w:jc w:val="center"/>
+              <w:cnfStyle w:val="000000000000" w:firstRow="0" w:lastRow="0" w:firstColumn="0" w:lastColumn="0" w:oddVBand="0" w:evenVBand="0" w:oddHBand="0" w:evenHBand="0" w:firstRowFirstColumn="0" w:firstRowLastColumn="0" w:lastRowFirstColumn="0" w:lastRowLastColumn="0"/>
+              <w:rPr>
+                <w:rFonts w:ascii="Times New Roman" w:hAnsi="Times New Roman" w:cs="Times New Roman"/>
+                <w:sz w:val="20"/>
+                <w:szCs w:val="20"/>
+              </w:rPr>
+            </w:pPr>
+            <w:r>
+              <w:rPr>
+                <w:rFonts w:ascii="Times New Roman" w:hAnsi="Times New Roman" w:cs="Times New Roman"/>
+                <w:sz w:val="20"/>
+                <w:szCs w:val="20"/>
+              </w:rPr>
+              <w:t>25.3</w:t>
+            </w:r>
+          </w:p>
+        </w:tc>
+        <w:tc>
+          <w:tcPr>
+            <w:tcW w:w="0" w:type="auto"/>
+            <w:tcBorders>
+              <w:top w:val="single" w:sz="4" w:space="0" w:color="7F7F7F" w:themeColor="text1" w:themeTint="80"/>
+              <w:bottom w:val="single" w:sz="4" w:space="0" w:color="7F7F7F" w:themeColor="text1" w:themeTint="80"/>
+              <w:right w:val="single" w:sz="4" w:space="0" w:color="auto"/>
+            </w:tcBorders>
+            <w:shd w:val="clear" w:color="auto" w:fill="F2F2F2" w:themeFill="background1" w:themeFillShade="F2"/>
+            <w:vAlign w:val="center"/>
+          </w:tcPr>
+          <w:p>
+            <w:pPr>
+              <w:pStyle w:val="ListParagraph"/>
+              <w:ind w:left="0"/>
+              <w:jc w:val="center"/>
+              <w:cnfStyle w:val="000000000000" w:firstRow="0" w:lastRow="0" w:firstColumn="0" w:lastColumn="0" w:oddVBand="0" w:evenVBand="0" w:oddHBand="0" w:evenHBand="0" w:firstRowFirstColumn="0" w:firstRowLastColumn="0" w:lastRowFirstColumn="0" w:lastRowLastColumn="0"/>
+              <w:rPr>
+                <w:rFonts w:ascii="Times New Roman" w:hAnsi="Times New Roman" w:cs="Times New Roman"/>
+                <w:sz w:val="20"/>
+                <w:szCs w:val="20"/>
+              </w:rPr>
+            </w:pPr>
+            <w:r>
+              <w:rPr>
+                <w:rFonts w:ascii="Times New Roman" w:hAnsi="Times New Roman" w:cs="Times New Roman"/>
+                <w:sz w:val="20"/>
+                <w:szCs w:val="20"/>
+              </w:rPr>
+              <w:t>100</w:t>
+            </w:r>
+          </w:p>
+        </w:tc>
+        <w:tc>
+          <w:tcPr>
+            <w:tcW w:w="0" w:type="auto"/>
+            <w:tcBorders>
+              <w:left w:val="single" w:sz="4" w:space="0" w:color="auto"/>
+            </w:tcBorders>
+            <w:shd w:val="clear" w:color="auto" w:fill="F2F2F2" w:themeFill="background1" w:themeFillShade="F2"/>
+            <w:vAlign w:val="center"/>
+          </w:tcPr>
+          <w:p>
+            <w:pPr>
+              <w:pStyle w:val="ListParagraph"/>
+              <w:ind w:left="0"/>
+              <w:jc w:val="center"/>
+              <w:cnfStyle w:val="000000000000" w:firstRow="0" w:lastRow="0" w:firstColumn="0" w:lastColumn="0" w:oddVBand="0" w:evenVBand="0" w:oddHBand="0" w:evenHBand="0" w:firstRowFirstColumn="0" w:firstRowLastColumn="0" w:lastRowFirstColumn="0" w:lastRowLastColumn="0"/>
+              <w:rPr>
+                <w:rFonts w:ascii="Times New Roman" w:hAnsi="Times New Roman" w:cs="Times New Roman"/>
+                <w:sz w:val="20"/>
+                <w:szCs w:val="20"/>
+              </w:rPr>
+            </w:pPr>
+            <w:r>
+              <w:rPr>
+                <w:rFonts w:ascii="Times New Roman" w:hAnsi="Times New Roman" w:cs="Times New Roman"/>
+                <w:sz w:val="20"/>
+                <w:szCs w:val="20"/>
+              </w:rPr>
+              <w:t>0</w:t>
+            </w:r>
+          </w:p>
+        </w:tc>
+        <w:tc>
+          <w:tcPr>
+            <w:tcW w:w="0" w:type="auto"/>
+            <w:tcBorders>
+              <w:top w:val="single" w:sz="4" w:space="0" w:color="7F7F7F" w:themeColor="text1" w:themeTint="80"/>
+              <w:bottom w:val="single" w:sz="4" w:space="0" w:color="7F7F7F" w:themeColor="text1" w:themeTint="80"/>
+            </w:tcBorders>
+            <w:shd w:val="clear" w:color="auto" w:fill="F2F2F2" w:themeFill="background1" w:themeFillShade="F2"/>
+            <w:vAlign w:val="center"/>
+          </w:tcPr>
+          <w:p>
+            <w:pPr>
+              <w:pStyle w:val="ListParagraph"/>
+              <w:ind w:left="0"/>
+              <w:jc w:val="center"/>
+              <w:cnfStyle w:val="000000000000" w:firstRow="0" w:lastRow="0" w:firstColumn="0" w:lastColumn="0" w:oddVBand="0" w:evenVBand="0" w:oddHBand="0" w:evenHBand="0" w:firstRowFirstColumn="0" w:firstRowLastColumn="0" w:lastRowFirstColumn="0" w:lastRowLastColumn="0"/>
+              <w:rPr>
+                <w:rFonts w:ascii="Times New Roman" w:hAnsi="Times New Roman" w:cs="Times New Roman"/>
+                <w:sz w:val="20"/>
+                <w:szCs w:val="20"/>
+              </w:rPr>
+            </w:pPr>
+            <w:r>
+              <w:rPr>
+                <w:rFonts w:ascii="Times New Roman" w:hAnsi="Times New Roman" w:cs="Times New Roman"/>
+                <w:sz w:val="20"/>
+                <w:szCs w:val="20"/>
+              </w:rPr>
+              <w:t>28.0</w:t>
+            </w:r>
+          </w:p>
+        </w:tc>
+        <w:tc>
+          <w:tcPr>
+            <w:tcW w:w="0" w:type="auto"/>
+            <w:tcBorders>
+              <w:top w:val="single" w:sz="4" w:space="0" w:color="7F7F7F" w:themeColor="text1" w:themeTint="80"/>
+              <w:bottom w:val="single" w:sz="4" w:space="0" w:color="7F7F7F" w:themeColor="text1" w:themeTint="80"/>
+              <w:right w:val="single" w:sz="4" w:space="0" w:color="auto"/>
+            </w:tcBorders>
+            <w:shd w:val="clear" w:color="auto" w:fill="F2F2F2" w:themeFill="background1" w:themeFillShade="F2"/>
+            <w:vAlign w:val="center"/>
+          </w:tcPr>
+          <w:p>
+            <w:pPr>
+              <w:pStyle w:val="ListParagraph"/>
+              <w:ind w:left="0"/>
+              <w:jc w:val="center"/>
+              <w:cnfStyle w:val="000000000000" w:firstRow="0" w:lastRow="0" w:firstColumn="0" w:lastColumn="0" w:oddVBand="0" w:evenVBand="0" w:oddHBand="0" w:evenHBand="0" w:firstRowFirstColumn="0" w:firstRowLastColumn="0" w:lastRowFirstColumn="0" w:lastRowLastColumn="0"/>
+              <w:rPr>
+                <w:rFonts w:ascii="Times New Roman" w:hAnsi="Times New Roman" w:cs="Times New Roman"/>
+                <w:sz w:val="20"/>
+                <w:szCs w:val="20"/>
+              </w:rPr>
+            </w:pPr>
+            <w:r>
+              <w:rPr>
+                <w:rFonts w:ascii="Times New Roman" w:hAnsi="Times New Roman" w:cs="Times New Roman"/>
+                <w:sz w:val="20"/>
+                <w:szCs w:val="20"/>
+              </w:rPr>
+              <w:t>98.92</w:t>
+            </w:r>
+          </w:p>
+        </w:tc>
+      </w:tr>
+      <w:tr>
+        <w:trPr>
+          <w:cnfStyle w:val="000000100000" w:firstRow="0" w:lastRow="0" w:firstColumn="0" w:lastColumn="0" w:oddVBand="0" w:evenVBand="0" w:oddHBand="1" w:evenHBand="0" w:firstRowFirstColumn="0" w:firstRowLastColumn="0" w:lastRowFirstColumn="0" w:lastRowLastColumn="0"/>
+          <w:trHeight w:val="342"/>
+        </w:trPr>
+        <w:tc>
+          <w:tcPr>
+            <w:cnfStyle w:val="001000000000" w:firstRow="0" w:lastRow="0" w:firstColumn="1" w:lastColumn="0" w:oddVBand="0" w:evenVBand="0" w:oddHBand="0" w:evenHBand="0" w:firstRowFirstColumn="0" w:firstRowLastColumn="0" w:lastRowFirstColumn="0" w:lastRowLastColumn="0"/>
+            <w:tcW w:w="0" w:type="auto"/>
+            <w:tcBorders>
+              <w:left w:val="single" w:sz="4" w:space="0" w:color="auto"/>
+            </w:tcBorders>
+            <w:shd w:val="clear" w:color="auto" w:fill="FFFFFF" w:themeFill="background1"/>
+            <w:vAlign w:val="center"/>
+          </w:tcPr>
+          <w:p>
+            <w:pPr>
+              <w:pStyle w:val="ListParagraph"/>
+              <w:ind w:left="0"/>
+              <w:jc w:val="center"/>
+              <w:rPr>
+                <w:rFonts w:ascii="Times New Roman" w:hAnsi="Times New Roman" w:cs="Times New Roman"/>
+                <w:b w:val="0"/>
+                <w:bCs w:val="0"/>
+                <w:sz w:val="20"/>
+                <w:szCs w:val="20"/>
+              </w:rPr>
+            </w:pPr>
+            <w:r>
+              <w:rPr>
+                <w:rFonts w:ascii="Times New Roman" w:hAnsi="Times New Roman" w:cs="Times New Roman"/>
+                <w:b w:val="0"/>
+                <w:bCs w:val="0"/>
+                <w:sz w:val="20"/>
+                <w:szCs w:val="20"/>
+              </w:rPr>
+              <w:t>32</w:t>
+            </w:r>
+          </w:p>
+        </w:tc>
+        <w:tc>
+          <w:tcPr>
+            <w:tcW w:w="0" w:type="auto"/>
+            <w:tcBorders>
+              <w:right w:val="single" w:sz="4" w:space="0" w:color="auto"/>
+            </w:tcBorders>
+            <w:shd w:val="clear" w:color="auto" w:fill="FFFFFF" w:themeFill="background1"/>
+            <w:vAlign w:val="center"/>
+          </w:tcPr>
+          <w:p>
+            <w:pPr>
+              <w:pStyle w:val="ListParagraph"/>
+              <w:ind w:left="0"/>
+              <w:jc w:val="center"/>
+              <w:cnfStyle w:val="000000100000" w:firstRow="0" w:lastRow="0" w:firstColumn="0" w:lastColumn="0" w:oddVBand="0" w:evenVBand="0" w:oddHBand="1" w:evenHBand="0" w:firstRowFirstColumn="0" w:firstRowLastColumn="0" w:lastRowFirstColumn="0" w:lastRowLastColumn="0"/>
+              <w:rPr>
+                <w:rFonts w:ascii="Times New Roman" w:hAnsi="Times New Roman" w:cs="Times New Roman"/>
+                <w:sz w:val="20"/>
+                <w:szCs w:val="20"/>
+              </w:rPr>
+            </w:pPr>
+            <w:r>
+              <w:rPr>
+                <w:rFonts w:ascii="Times New Roman" w:hAnsi="Times New Roman" w:cs="Times New Roman"/>
+                <w:sz w:val="20"/>
+                <w:szCs w:val="20"/>
+              </w:rPr>
+              <w:t>2</w:t>
+            </w:r>
+          </w:p>
+        </w:tc>
+        <w:tc>
+          <w:tcPr>
+            <w:tcW w:w="0" w:type="auto"/>
+            <w:tcBorders>
+              <w:left w:val="single" w:sz="4" w:space="0" w:color="auto"/>
+            </w:tcBorders>
+            <w:shd w:val="clear" w:color="auto" w:fill="FFFFFF" w:themeFill="background1"/>
+            <w:vAlign w:val="center"/>
+          </w:tcPr>
+          <w:p>
+            <w:pPr>
+              <w:pStyle w:val="ListParagraph"/>
+              <w:ind w:left="0"/>
+              <w:jc w:val="center"/>
+              <w:cnfStyle w:val="000000100000" w:firstRow="0" w:lastRow="0" w:firstColumn="0" w:lastColumn="0" w:oddVBand="0" w:evenVBand="0" w:oddHBand="1" w:evenHBand="0" w:firstRowFirstColumn="0" w:firstRowLastColumn="0" w:lastRowFirstColumn="0" w:lastRowLastColumn="0"/>
+              <w:rPr>
+                <w:rFonts w:ascii="Times New Roman" w:hAnsi="Times New Roman" w:cs="Times New Roman"/>
+                <w:sz w:val="20"/>
+                <w:szCs w:val="20"/>
+              </w:rPr>
+            </w:pPr>
+            <w:r>
+              <w:rPr>
+                <w:rFonts w:ascii="Times New Roman" w:hAnsi="Times New Roman" w:cs="Times New Roman"/>
+                <w:sz w:val="20"/>
+                <w:szCs w:val="20"/>
+              </w:rPr>
+              <w:t>0</w:t>
+            </w:r>
+          </w:p>
+        </w:tc>
+        <w:tc>
+          <w:tcPr>
+            <w:tcW w:w="0" w:type="auto"/>
+            <w:shd w:val="clear" w:color="auto" w:fill="FFFFFF" w:themeFill="background1"/>
+            <w:vAlign w:val="center"/>
+          </w:tcPr>
+          <w:p>
+            <w:pPr>
+              <w:pStyle w:val="ListParagraph"/>
+              <w:ind w:left="0"/>
+              <w:jc w:val="center"/>
+              <w:cnfStyle w:val="000000100000" w:firstRow="0" w:lastRow="0" w:firstColumn="0" w:lastColumn="0" w:oddVBand="0" w:evenVBand="0" w:oddHBand="1" w:evenHBand="0" w:firstRowFirstColumn="0" w:firstRowLastColumn="0" w:lastRowFirstColumn="0" w:lastRowLastColumn="0"/>
+              <w:rPr>
+                <w:rFonts w:ascii="Times New Roman" w:hAnsi="Times New Roman" w:cs="Times New Roman"/>
+                <w:sz w:val="20"/>
+                <w:szCs w:val="20"/>
+              </w:rPr>
+            </w:pPr>
+            <w:r>
+              <w:rPr>
+                <w:rFonts w:ascii="Times New Roman" w:hAnsi="Times New Roman" w:cs="Times New Roman"/>
+                <w:sz w:val="20"/>
+                <w:szCs w:val="20"/>
+              </w:rPr>
+              <w:t>16</w:t>
+            </w:r>
+          </w:p>
+        </w:tc>
+        <w:tc>
+          <w:tcPr>
+            <w:tcW w:w="0" w:type="auto"/>
+            <w:tcBorders>
+              <w:right w:val="single" w:sz="4" w:space="0" w:color="auto"/>
+            </w:tcBorders>
+            <w:shd w:val="clear" w:color="auto" w:fill="FFFFFF" w:themeFill="background1"/>
+            <w:vAlign w:val="center"/>
+          </w:tcPr>
+          <w:p>
+            <w:pPr>
+              <w:pStyle w:val="ListParagraph"/>
+              <w:ind w:left="0"/>
+              <w:jc w:val="center"/>
+              <w:cnfStyle w:val="000000100000" w:firstRow="0" w:lastRow="0" w:firstColumn="0" w:lastColumn="0" w:oddVBand="0" w:evenVBand="0" w:oddHBand="1" w:evenHBand="0" w:firstRowFirstColumn="0" w:firstRowLastColumn="0" w:lastRowFirstColumn="0" w:lastRowLastColumn="0"/>
+              <w:rPr>
+                <w:rFonts w:ascii="Times New Roman" w:hAnsi="Times New Roman" w:cs="Times New Roman"/>
+                <w:sz w:val="20"/>
+                <w:szCs w:val="20"/>
+              </w:rPr>
+            </w:pPr>
+            <w:r>
+              <w:rPr>
+                <w:rFonts w:ascii="Times New Roman" w:hAnsi="Times New Roman" w:cs="Times New Roman"/>
+                <w:sz w:val="20"/>
+                <w:szCs w:val="20"/>
+              </w:rPr>
+              <w:t>40.3</w:t>
+            </w:r>
+          </w:p>
+        </w:tc>
+        <w:tc>
+          <w:tcPr>
+            <w:tcW w:w="0" w:type="auto"/>
+            <w:tcBorders>
+              <w:left w:val="single" w:sz="4" w:space="0" w:color="auto"/>
+            </w:tcBorders>
+            <w:shd w:val="clear" w:color="auto" w:fill="FFFFFF" w:themeFill="background1"/>
+            <w:vAlign w:val="center"/>
+          </w:tcPr>
+          <w:p>
+            <w:pPr>
+              <w:pStyle w:val="ListParagraph"/>
+              <w:ind w:left="0"/>
+              <w:jc w:val="center"/>
+              <w:cnfStyle w:val="000000100000" w:firstRow="0" w:lastRow="0" w:firstColumn="0" w:lastColumn="0" w:oddVBand="0" w:evenVBand="0" w:oddHBand="1" w:evenHBand="0" w:firstRowFirstColumn="0" w:firstRowLastColumn="0" w:lastRowFirstColumn="0" w:lastRowLastColumn="0"/>
+              <w:rPr>
+                <w:rFonts w:ascii="Times New Roman" w:hAnsi="Times New Roman" w:cs="Times New Roman"/>
+                <w:sz w:val="20"/>
+                <w:szCs w:val="20"/>
+              </w:rPr>
+            </w:pPr>
+            <w:r>
+              <w:rPr>
+                <w:rFonts w:ascii="Times New Roman" w:hAnsi="Times New Roman" w:cs="Times New Roman"/>
+                <w:sz w:val="20"/>
+                <w:szCs w:val="20"/>
+              </w:rPr>
+              <w:t>0</w:t>
+            </w:r>
+          </w:p>
+        </w:tc>
+        <w:tc>
+          <w:tcPr>
+            <w:tcW w:w="0" w:type="auto"/>
+            <w:shd w:val="clear" w:color="auto" w:fill="FFFFFF" w:themeFill="background1"/>
+            <w:vAlign w:val="center"/>
+          </w:tcPr>
+          <w:p>
+            <w:pPr>
+              <w:pStyle w:val="ListParagraph"/>
+              <w:ind w:left="0"/>
+              <w:jc w:val="center"/>
+              <w:cnfStyle w:val="000000100000" w:firstRow="0" w:lastRow="0" w:firstColumn="0" w:lastColumn="0" w:oddVBand="0" w:evenVBand="0" w:oddHBand="1" w:evenHBand="0" w:firstRowFirstColumn="0" w:firstRowLastColumn="0" w:lastRowFirstColumn="0" w:lastRowLastColumn="0"/>
+              <w:rPr>
+                <w:rFonts w:ascii="Times New Roman" w:hAnsi="Times New Roman" w:cs="Times New Roman"/>
+                <w:sz w:val="20"/>
+                <w:szCs w:val="20"/>
+              </w:rPr>
+            </w:pPr>
+            <w:r>
+              <w:rPr>
+                <w:rFonts w:ascii="Times New Roman" w:hAnsi="Times New Roman" w:cs="Times New Roman"/>
+                <w:sz w:val="20"/>
+                <w:szCs w:val="20"/>
+              </w:rPr>
+              <w:t>16</w:t>
+            </w:r>
+          </w:p>
+        </w:tc>
+        <w:tc>
+          <w:tcPr>
+            <w:tcW w:w="0" w:type="auto"/>
+            <w:tcBorders>
+              <w:right w:val="single" w:sz="4" w:space="0" w:color="auto"/>
+            </w:tcBorders>
+            <w:shd w:val="clear" w:color="auto" w:fill="FFFFFF" w:themeFill="background1"/>
+            <w:vAlign w:val="center"/>
+          </w:tcPr>
+          <w:p>
+            <w:pPr>
+              <w:pStyle w:val="ListParagraph"/>
+              <w:ind w:left="0"/>
+              <w:jc w:val="center"/>
+              <w:cnfStyle w:val="000000100000" w:firstRow="0" w:lastRow="0" w:firstColumn="0" w:lastColumn="0" w:oddVBand="0" w:evenVBand="0" w:oddHBand="1" w:evenHBand="0" w:firstRowFirstColumn="0" w:firstRowLastColumn="0" w:lastRowFirstColumn="0" w:lastRowLastColumn="0"/>
+              <w:rPr>
+                <w:rFonts w:ascii="Times New Roman" w:hAnsi="Times New Roman" w:cs="Times New Roman"/>
+                <w:sz w:val="20"/>
+                <w:szCs w:val="20"/>
+              </w:rPr>
+            </w:pPr>
+            <w:r>
+              <w:rPr>
+                <w:rFonts w:ascii="Times New Roman" w:hAnsi="Times New Roman" w:cs="Times New Roman"/>
+                <w:sz w:val="20"/>
+                <w:szCs w:val="20"/>
+              </w:rPr>
+              <w:t>40.3</w:t>
+            </w:r>
+          </w:p>
+        </w:tc>
+        <w:tc>
+          <w:tcPr>
+            <w:tcW w:w="0" w:type="auto"/>
+            <w:tcBorders>
+              <w:left w:val="single" w:sz="4" w:space="0" w:color="auto"/>
+            </w:tcBorders>
+            <w:shd w:val="clear" w:color="auto" w:fill="FFFFFF" w:themeFill="background1"/>
+            <w:vAlign w:val="center"/>
+          </w:tcPr>
+          <w:p>
+            <w:pPr>
+              <w:pStyle w:val="ListParagraph"/>
+              <w:ind w:left="0"/>
+              <w:jc w:val="center"/>
+              <w:cnfStyle w:val="000000100000" w:firstRow="0" w:lastRow="0" w:firstColumn="0" w:lastColumn="0" w:oddVBand="0" w:evenVBand="0" w:oddHBand="1" w:evenHBand="0" w:firstRowFirstColumn="0" w:firstRowLastColumn="0" w:lastRowFirstColumn="0" w:lastRowLastColumn="0"/>
+              <w:rPr>
+                <w:rFonts w:ascii="Times New Roman" w:hAnsi="Times New Roman" w:cs="Times New Roman"/>
+                <w:sz w:val="20"/>
+                <w:szCs w:val="20"/>
+              </w:rPr>
+            </w:pPr>
+            <w:r>
+              <w:rPr>
+                <w:rFonts w:ascii="Times New Roman" w:hAnsi="Times New Roman" w:cs="Times New Roman"/>
+                <w:sz w:val="20"/>
+                <w:szCs w:val="20"/>
+              </w:rPr>
+              <w:t>559</w:t>
+            </w:r>
+          </w:p>
+        </w:tc>
+        <w:tc>
+          <w:tcPr>
+            <w:tcW w:w="0" w:type="auto"/>
+            <w:shd w:val="clear" w:color="auto" w:fill="FFFFFF" w:themeFill="background1"/>
+            <w:vAlign w:val="center"/>
+          </w:tcPr>
+          <w:p>
+            <w:pPr>
+              <w:pStyle w:val="ListParagraph"/>
+              <w:ind w:left="0"/>
+              <w:jc w:val="center"/>
+              <w:cnfStyle w:val="000000100000" w:firstRow="0" w:lastRow="0" w:firstColumn="0" w:lastColumn="0" w:oddVBand="0" w:evenVBand="0" w:oddHBand="1" w:evenHBand="0" w:firstRowFirstColumn="0" w:firstRowLastColumn="0" w:lastRowFirstColumn="0" w:lastRowLastColumn="0"/>
+              <w:rPr>
+                <w:rFonts w:ascii="Times New Roman" w:hAnsi="Times New Roman" w:cs="Times New Roman"/>
+                <w:sz w:val="20"/>
+                <w:szCs w:val="20"/>
+              </w:rPr>
+            </w:pPr>
+            <w:r>
+              <w:rPr>
+                <w:rFonts w:ascii="Times New Roman" w:hAnsi="Times New Roman" w:cs="Times New Roman"/>
+                <w:sz w:val="20"/>
+                <w:szCs w:val="20"/>
+              </w:rPr>
+              <w:t>25,3</w:t>
+            </w:r>
+          </w:p>
+        </w:tc>
+        <w:tc>
+          <w:tcPr>
+            <w:tcW w:w="0" w:type="auto"/>
+            <w:tcBorders>
+              <w:right w:val="single" w:sz="4" w:space="0" w:color="auto"/>
+            </w:tcBorders>
+            <w:shd w:val="clear" w:color="auto" w:fill="FFFFFF" w:themeFill="background1"/>
+            <w:vAlign w:val="center"/>
+          </w:tcPr>
+          <w:p>
+            <w:pPr>
+              <w:pStyle w:val="ListParagraph"/>
+              <w:ind w:left="0"/>
+              <w:jc w:val="center"/>
+              <w:cnfStyle w:val="000000100000" w:firstRow="0" w:lastRow="0" w:firstColumn="0" w:lastColumn="0" w:oddVBand="0" w:evenVBand="0" w:oddHBand="1" w:evenHBand="0" w:firstRowFirstColumn="0" w:firstRowLastColumn="0" w:lastRowFirstColumn="0" w:lastRowLastColumn="0"/>
+              <w:rPr>
+                <w:rFonts w:ascii="Times New Roman" w:hAnsi="Times New Roman" w:cs="Times New Roman"/>
+                <w:sz w:val="20"/>
+                <w:szCs w:val="20"/>
+              </w:rPr>
+            </w:pPr>
+            <w:r>
+              <w:rPr>
+                <w:rFonts w:ascii="Times New Roman" w:hAnsi="Times New Roman" w:cs="Times New Roman"/>
+                <w:sz w:val="20"/>
+                <w:szCs w:val="20"/>
+              </w:rPr>
+              <w:t>100</w:t>
+            </w:r>
+          </w:p>
+        </w:tc>
+        <w:tc>
+          <w:tcPr>
+            <w:tcW w:w="0" w:type="auto"/>
+            <w:tcBorders>
+              <w:left w:val="single" w:sz="4" w:space="0" w:color="auto"/>
+            </w:tcBorders>
+            <w:shd w:val="clear" w:color="auto" w:fill="FFFFFF" w:themeFill="background1"/>
+            <w:vAlign w:val="center"/>
+          </w:tcPr>
+          <w:p>
+            <w:pPr>
+              <w:pStyle w:val="ListParagraph"/>
+              <w:ind w:left="0"/>
+              <w:jc w:val="center"/>
+              <w:cnfStyle w:val="000000100000" w:firstRow="0" w:lastRow="0" w:firstColumn="0" w:lastColumn="0" w:oddVBand="0" w:evenVBand="0" w:oddHBand="1" w:evenHBand="0" w:firstRowFirstColumn="0" w:firstRowLastColumn="0" w:lastRowFirstColumn="0" w:lastRowLastColumn="0"/>
+              <w:rPr>
+                <w:rFonts w:ascii="Times New Roman" w:hAnsi="Times New Roman" w:cs="Times New Roman"/>
+                <w:sz w:val="20"/>
+                <w:szCs w:val="20"/>
+              </w:rPr>
+            </w:pPr>
+            <w:r>
+              <w:rPr>
+                <w:rFonts w:ascii="Times New Roman" w:hAnsi="Times New Roman" w:cs="Times New Roman"/>
+                <w:sz w:val="20"/>
+                <w:szCs w:val="20"/>
+              </w:rPr>
+              <w:t>0</w:t>
+            </w:r>
+          </w:p>
+        </w:tc>
+        <w:tc>
+          <w:tcPr>
+            <w:tcW w:w="0" w:type="auto"/>
+            <w:shd w:val="clear" w:color="auto" w:fill="FFFFFF" w:themeFill="background1"/>
+            <w:vAlign w:val="center"/>
+          </w:tcPr>
+          <w:p>
+            <w:pPr>
+              <w:pStyle w:val="ListParagraph"/>
+              <w:ind w:left="0"/>
+              <w:jc w:val="center"/>
+              <w:cnfStyle w:val="000000100000" w:firstRow="0" w:lastRow="0" w:firstColumn="0" w:lastColumn="0" w:oddVBand="0" w:evenVBand="0" w:oddHBand="1" w:evenHBand="0" w:firstRowFirstColumn="0" w:firstRowLastColumn="0" w:lastRowFirstColumn="0" w:lastRowLastColumn="0"/>
+              <w:rPr>
+                <w:rFonts w:ascii="Times New Roman" w:hAnsi="Times New Roman" w:cs="Times New Roman"/>
+                <w:sz w:val="20"/>
+                <w:szCs w:val="20"/>
+              </w:rPr>
+            </w:pPr>
+            <w:r>
+              <w:rPr>
+                <w:rFonts w:ascii="Times New Roman" w:hAnsi="Times New Roman" w:cs="Times New Roman"/>
+                <w:sz w:val="20"/>
+                <w:szCs w:val="20"/>
+              </w:rPr>
+              <w:t>28.1</w:t>
+            </w:r>
+          </w:p>
+        </w:tc>
+        <w:tc>
+          <w:tcPr>
+            <w:tcW w:w="0" w:type="auto"/>
+            <w:tcBorders>
+              <w:right w:val="single" w:sz="4" w:space="0" w:color="auto"/>
+            </w:tcBorders>
+            <w:shd w:val="clear" w:color="auto" w:fill="FFFFFF" w:themeFill="background1"/>
+            <w:vAlign w:val="center"/>
+          </w:tcPr>
+          <w:p>
+            <w:pPr>
+              <w:pStyle w:val="ListParagraph"/>
+              <w:ind w:left="0"/>
+              <w:jc w:val="center"/>
+              <w:cnfStyle w:val="000000100000" w:firstRow="0" w:lastRow="0" w:firstColumn="0" w:lastColumn="0" w:oddVBand="0" w:evenVBand="0" w:oddHBand="1" w:evenHBand="0" w:firstRowFirstColumn="0" w:firstRowLastColumn="0" w:lastRowFirstColumn="0" w:lastRowLastColumn="0"/>
+              <w:rPr>
+                <w:rFonts w:ascii="Times New Roman" w:hAnsi="Times New Roman" w:cs="Times New Roman"/>
+                <w:sz w:val="20"/>
+                <w:szCs w:val="20"/>
+              </w:rPr>
+            </w:pPr>
+            <w:r>
+              <w:rPr>
+                <w:rFonts w:ascii="Times New Roman" w:hAnsi="Times New Roman" w:cs="Times New Roman"/>
+                <w:sz w:val="20"/>
+                <w:szCs w:val="20"/>
+              </w:rPr>
+              <w:t>98.92</w:t>
+            </w:r>
+          </w:p>
+        </w:tc>
+      </w:tr>
+      <w:tr>
+        <w:trPr>
+          <w:trHeight w:val="350"/>
+        </w:trPr>
+        <w:tc>
+          <w:tcPr>
+            <w:cnfStyle w:val="001000000000" w:firstRow="0" w:lastRow="0" w:firstColumn="1" w:lastColumn="0" w:oddVBand="0" w:evenVBand="0" w:oddHBand="0" w:evenHBand="0" w:firstRowFirstColumn="0" w:firstRowLastColumn="0" w:lastRowFirstColumn="0" w:lastRowLastColumn="0"/>
+            <w:tcW w:w="0" w:type="auto"/>
+            <w:tcBorders>
+              <w:top w:val="single" w:sz="4" w:space="0" w:color="7F7F7F" w:themeColor="text1" w:themeTint="80"/>
+              <w:left w:val="single" w:sz="4" w:space="0" w:color="auto"/>
+              <w:bottom w:val="single" w:sz="4" w:space="0" w:color="7F7F7F" w:themeColor="text1" w:themeTint="80"/>
+            </w:tcBorders>
+            <w:shd w:val="clear" w:color="auto" w:fill="F2F2F2" w:themeFill="background1" w:themeFillShade="F2"/>
+            <w:vAlign w:val="center"/>
+          </w:tcPr>
+          <w:p>
+            <w:pPr>
+              <w:pStyle w:val="ListParagraph"/>
+              <w:ind w:left="0"/>
+              <w:jc w:val="center"/>
+              <w:rPr>
+                <w:rFonts w:ascii="Times New Roman" w:hAnsi="Times New Roman" w:cs="Times New Roman"/>
+                <w:b w:val="0"/>
+                <w:bCs w:val="0"/>
+                <w:sz w:val="20"/>
+                <w:szCs w:val="20"/>
+              </w:rPr>
+            </w:pPr>
+            <w:r>
+              <w:rPr>
+                <w:rFonts w:ascii="Times New Roman" w:hAnsi="Times New Roman" w:cs="Times New Roman"/>
+                <w:b w:val="0"/>
+                <w:bCs w:val="0"/>
+                <w:sz w:val="20"/>
+                <w:szCs w:val="20"/>
+              </w:rPr>
+              <w:t>32</w:t>
+            </w:r>
+          </w:p>
+        </w:tc>
+        <w:tc>
+          <w:tcPr>
+            <w:tcW w:w="0" w:type="auto"/>
+            <w:tcBorders>
+              <w:top w:val="single" w:sz="4" w:space="0" w:color="7F7F7F" w:themeColor="text1" w:themeTint="80"/>
+              <w:bottom w:val="single" w:sz="4" w:space="0" w:color="7F7F7F" w:themeColor="text1" w:themeTint="80"/>
+              <w:right w:val="single" w:sz="4" w:space="0" w:color="auto"/>
+            </w:tcBorders>
+            <w:shd w:val="clear" w:color="auto" w:fill="F2F2F2" w:themeFill="background1" w:themeFillShade="F2"/>
+            <w:vAlign w:val="center"/>
+          </w:tcPr>
+          <w:p>
+            <w:pPr>
+              <w:pStyle w:val="ListParagraph"/>
+              <w:ind w:left="0"/>
+              <w:jc w:val="center"/>
+              <w:cnfStyle w:val="000000000000" w:firstRow="0" w:lastRow="0" w:firstColumn="0" w:lastColumn="0" w:oddVBand="0" w:evenVBand="0" w:oddHBand="0" w:evenHBand="0" w:firstRowFirstColumn="0" w:firstRowLastColumn="0" w:lastRowFirstColumn="0" w:lastRowLastColumn="0"/>
+              <w:rPr>
+                <w:rFonts w:ascii="Times New Roman" w:hAnsi="Times New Roman" w:cs="Times New Roman"/>
+                <w:sz w:val="20"/>
+                <w:szCs w:val="20"/>
+              </w:rPr>
+            </w:pPr>
+            <w:r>
+              <w:rPr>
+                <w:rFonts w:ascii="Times New Roman" w:hAnsi="Times New Roman" w:cs="Times New Roman"/>
+                <w:sz w:val="20"/>
+                <w:szCs w:val="20"/>
+              </w:rPr>
+              <w:t>1</w:t>
+            </w:r>
+          </w:p>
+        </w:tc>
+        <w:tc>
+          <w:tcPr>
+            <w:tcW w:w="0" w:type="auto"/>
+            <w:tcBorders>
+              <w:top w:val="single" w:sz="4" w:space="0" w:color="7F7F7F" w:themeColor="text1" w:themeTint="80"/>
+              <w:left w:val="single" w:sz="4" w:space="0" w:color="auto"/>
+              <w:bottom w:val="single" w:sz="4" w:space="0" w:color="7F7F7F" w:themeColor="text1" w:themeTint="80"/>
+            </w:tcBorders>
+            <w:shd w:val="clear" w:color="auto" w:fill="F2F2F2" w:themeFill="background1" w:themeFillShade="F2"/>
+            <w:vAlign w:val="center"/>
+          </w:tcPr>
+          <w:p>
+            <w:pPr>
+              <w:pStyle w:val="ListParagraph"/>
+              <w:ind w:left="0"/>
+              <w:jc w:val="center"/>
+              <w:cnfStyle w:val="000000000000" w:firstRow="0" w:lastRow="0" w:firstColumn="0" w:lastColumn="0" w:oddVBand="0" w:evenVBand="0" w:oddHBand="0" w:evenHBand="0" w:firstRowFirstColumn="0" w:firstRowLastColumn="0" w:lastRowFirstColumn="0" w:lastRowLastColumn="0"/>
+              <w:rPr>
+                <w:rFonts w:ascii="Times New Roman" w:hAnsi="Times New Roman" w:cs="Times New Roman"/>
+                <w:sz w:val="20"/>
+                <w:szCs w:val="20"/>
+              </w:rPr>
+            </w:pPr>
+            <w:r>
+              <w:rPr>
+                <w:rFonts w:ascii="Times New Roman" w:hAnsi="Times New Roman" w:cs="Times New Roman"/>
+                <w:sz w:val="20"/>
+                <w:szCs w:val="20"/>
+              </w:rPr>
+              <w:t>0</w:t>
+            </w:r>
+          </w:p>
+        </w:tc>
+        <w:tc>
+          <w:tcPr>
+            <w:tcW w:w="0" w:type="auto"/>
+            <w:tcBorders>
+              <w:top w:val="single" w:sz="4" w:space="0" w:color="7F7F7F" w:themeColor="text1" w:themeTint="80"/>
+              <w:bottom w:val="single" w:sz="4" w:space="0" w:color="7F7F7F" w:themeColor="text1" w:themeTint="80"/>
+            </w:tcBorders>
+            <w:shd w:val="clear" w:color="auto" w:fill="F2F2F2" w:themeFill="background1" w:themeFillShade="F2"/>
+            <w:vAlign w:val="center"/>
+          </w:tcPr>
+          <w:p>
+            <w:pPr>
+              <w:pStyle w:val="ListParagraph"/>
+              <w:ind w:left="0"/>
+              <w:jc w:val="center"/>
+              <w:cnfStyle w:val="000000000000" w:firstRow="0" w:lastRow="0" w:firstColumn="0" w:lastColumn="0" w:oddVBand="0" w:evenVBand="0" w:oddHBand="0" w:evenHBand="0" w:firstRowFirstColumn="0" w:firstRowLastColumn="0" w:lastRowFirstColumn="0" w:lastRowLastColumn="0"/>
+              <w:rPr>
+                <w:rFonts w:ascii="Times New Roman" w:hAnsi="Times New Roman" w:cs="Times New Roman"/>
+                <w:sz w:val="20"/>
+                <w:szCs w:val="20"/>
+              </w:rPr>
+            </w:pPr>
+            <w:r>
+              <w:rPr>
+                <w:rFonts w:ascii="Times New Roman" w:hAnsi="Times New Roman" w:cs="Times New Roman"/>
+                <w:sz w:val="20"/>
+                <w:szCs w:val="20"/>
+              </w:rPr>
+              <w:t>14.5</w:t>
+            </w:r>
+          </w:p>
+        </w:tc>
+        <w:tc>
+          <w:tcPr>
+            <w:tcW w:w="0" w:type="auto"/>
+            <w:tcBorders>
+              <w:top w:val="single" w:sz="4" w:space="0" w:color="7F7F7F" w:themeColor="text1" w:themeTint="80"/>
+              <w:bottom w:val="single" w:sz="4" w:space="0" w:color="7F7F7F" w:themeColor="text1" w:themeTint="80"/>
+              <w:right w:val="single" w:sz="4" w:space="0" w:color="auto"/>
+            </w:tcBorders>
+            <w:shd w:val="clear" w:color="auto" w:fill="F2F2F2" w:themeFill="background1" w:themeFillShade="F2"/>
+            <w:vAlign w:val="center"/>
+          </w:tcPr>
+          <w:p>
+            <w:pPr>
+              <w:pStyle w:val="ListParagraph"/>
+              <w:ind w:left="0"/>
+              <w:jc w:val="center"/>
+              <w:cnfStyle w:val="000000000000" w:firstRow="0" w:lastRow="0" w:firstColumn="0" w:lastColumn="0" w:oddVBand="0" w:evenVBand="0" w:oddHBand="0" w:evenHBand="0" w:firstRowFirstColumn="0" w:firstRowLastColumn="0" w:lastRowFirstColumn="0" w:lastRowLastColumn="0"/>
+              <w:rPr>
+                <w:rFonts w:ascii="Times New Roman" w:hAnsi="Times New Roman" w:cs="Times New Roman"/>
+                <w:sz w:val="20"/>
+                <w:szCs w:val="20"/>
+              </w:rPr>
+            </w:pPr>
+            <w:r>
+              <w:rPr>
+                <w:rFonts w:ascii="Times New Roman" w:hAnsi="Times New Roman" w:cs="Times New Roman"/>
+                <w:sz w:val="20"/>
+                <w:szCs w:val="20"/>
+              </w:rPr>
+              <w:t>41.65</w:t>
+            </w:r>
+          </w:p>
+        </w:tc>
+        <w:tc>
+          <w:tcPr>
+            <w:tcW w:w="0" w:type="auto"/>
+            <w:tcBorders>
+              <w:left w:val="single" w:sz="4" w:space="0" w:color="auto"/>
+            </w:tcBorders>
+            <w:shd w:val="clear" w:color="auto" w:fill="F2F2F2" w:themeFill="background1" w:themeFillShade="F2"/>
+            <w:vAlign w:val="center"/>
+          </w:tcPr>
+          <w:p>
+            <w:pPr>
+              <w:pStyle w:val="ListParagraph"/>
+              <w:ind w:left="0"/>
+              <w:jc w:val="center"/>
+              <w:cnfStyle w:val="000000000000" w:firstRow="0" w:lastRow="0" w:firstColumn="0" w:lastColumn="0" w:oddVBand="0" w:evenVBand="0" w:oddHBand="0" w:evenHBand="0" w:firstRowFirstColumn="0" w:firstRowLastColumn="0" w:lastRowFirstColumn="0" w:lastRowLastColumn="0"/>
+              <w:rPr>
+                <w:rFonts w:ascii="Times New Roman" w:hAnsi="Times New Roman" w:cs="Times New Roman"/>
+                <w:sz w:val="20"/>
+                <w:szCs w:val="20"/>
+              </w:rPr>
+            </w:pPr>
+            <w:r>
+              <w:rPr>
+                <w:rFonts w:ascii="Times New Roman" w:hAnsi="Times New Roman" w:cs="Times New Roman"/>
+                <w:sz w:val="20"/>
+                <w:szCs w:val="20"/>
+              </w:rPr>
+              <w:t>0</w:t>
+            </w:r>
+          </w:p>
+        </w:tc>
+        <w:tc>
+          <w:tcPr>
+            <w:tcW w:w="0" w:type="auto"/>
+            <w:tcBorders>
+              <w:top w:val="single" w:sz="4" w:space="0" w:color="7F7F7F" w:themeColor="text1" w:themeTint="80"/>
+              <w:bottom w:val="single" w:sz="4" w:space="0" w:color="7F7F7F" w:themeColor="text1" w:themeTint="80"/>
+            </w:tcBorders>
+            <w:shd w:val="clear" w:color="auto" w:fill="F2F2F2" w:themeFill="background1" w:themeFillShade="F2"/>
+            <w:vAlign w:val="center"/>
+          </w:tcPr>
+          <w:p>
+            <w:pPr>
+              <w:pStyle w:val="ListParagraph"/>
+              <w:ind w:left="0"/>
+              <w:jc w:val="center"/>
+              <w:cnfStyle w:val="000000000000" w:firstRow="0" w:lastRow="0" w:firstColumn="0" w:lastColumn="0" w:oddVBand="0" w:evenVBand="0" w:oddHBand="0" w:evenHBand="0" w:firstRowFirstColumn="0" w:firstRowLastColumn="0" w:lastRowFirstColumn="0" w:lastRowLastColumn="0"/>
+              <w:rPr>
+                <w:rFonts w:ascii="Times New Roman" w:hAnsi="Times New Roman" w:cs="Times New Roman"/>
+                <w:sz w:val="20"/>
+                <w:szCs w:val="20"/>
+              </w:rPr>
+            </w:pPr>
+            <w:r>
+              <w:rPr>
+                <w:rFonts w:ascii="Times New Roman" w:hAnsi="Times New Roman" w:cs="Times New Roman"/>
+                <w:sz w:val="20"/>
+                <w:szCs w:val="20"/>
+              </w:rPr>
+              <w:t>14.5</w:t>
+            </w:r>
+          </w:p>
+        </w:tc>
+        <w:tc>
+          <w:tcPr>
+            <w:tcW w:w="0" w:type="auto"/>
+            <w:tcBorders>
+              <w:top w:val="single" w:sz="4" w:space="0" w:color="7F7F7F" w:themeColor="text1" w:themeTint="80"/>
+              <w:bottom w:val="single" w:sz="4" w:space="0" w:color="7F7F7F" w:themeColor="text1" w:themeTint="80"/>
+              <w:right w:val="single" w:sz="4" w:space="0" w:color="auto"/>
+            </w:tcBorders>
+            <w:shd w:val="clear" w:color="auto" w:fill="F2F2F2" w:themeFill="background1" w:themeFillShade="F2"/>
+            <w:vAlign w:val="center"/>
+          </w:tcPr>
+          <w:p>
+            <w:pPr>
+              <w:pStyle w:val="ListParagraph"/>
+              <w:ind w:left="0"/>
+              <w:jc w:val="center"/>
+              <w:cnfStyle w:val="000000000000" w:firstRow="0" w:lastRow="0" w:firstColumn="0" w:lastColumn="0" w:oddVBand="0" w:evenVBand="0" w:oddHBand="0" w:evenHBand="0" w:firstRowFirstColumn="0" w:firstRowLastColumn="0" w:lastRowFirstColumn="0" w:lastRowLastColumn="0"/>
+              <w:rPr>
+                <w:rFonts w:ascii="Times New Roman" w:hAnsi="Times New Roman" w:cs="Times New Roman"/>
+                <w:sz w:val="20"/>
+                <w:szCs w:val="20"/>
+              </w:rPr>
+            </w:pPr>
+            <w:r>
+              <w:rPr>
+                <w:rFonts w:ascii="Times New Roman" w:hAnsi="Times New Roman" w:cs="Times New Roman"/>
+                <w:sz w:val="20"/>
+                <w:szCs w:val="20"/>
+              </w:rPr>
+              <w:t>41.65</w:t>
+            </w:r>
+          </w:p>
+        </w:tc>
+        <w:tc>
+          <w:tcPr>
+            <w:tcW w:w="0" w:type="auto"/>
+            <w:tcBorders>
+              <w:left w:val="single" w:sz="4" w:space="0" w:color="auto"/>
+            </w:tcBorders>
+            <w:shd w:val="clear" w:color="auto" w:fill="F2F2F2" w:themeFill="background1" w:themeFillShade="F2"/>
+            <w:vAlign w:val="center"/>
+          </w:tcPr>
+          <w:p>
+            <w:pPr>
+              <w:pStyle w:val="ListParagraph"/>
+              <w:ind w:left="0"/>
+              <w:jc w:val="center"/>
+              <w:cnfStyle w:val="000000000000" w:firstRow="0" w:lastRow="0" w:firstColumn="0" w:lastColumn="0" w:oddVBand="0" w:evenVBand="0" w:oddHBand="0" w:evenHBand="0" w:firstRowFirstColumn="0" w:firstRowLastColumn="0" w:lastRowFirstColumn="0" w:lastRowLastColumn="0"/>
+              <w:rPr>
+                <w:rFonts w:ascii="Times New Roman" w:hAnsi="Times New Roman" w:cs="Times New Roman"/>
+                <w:sz w:val="20"/>
+                <w:szCs w:val="20"/>
+              </w:rPr>
+            </w:pPr>
+            <w:r>
+              <w:rPr>
+                <w:rFonts w:ascii="Times New Roman" w:hAnsi="Times New Roman" w:cs="Times New Roman"/>
+                <w:sz w:val="20"/>
+                <w:szCs w:val="20"/>
+              </w:rPr>
+              <w:t>348</w:t>
+            </w:r>
+          </w:p>
+        </w:tc>
+        <w:tc>
+          <w:tcPr>
+            <w:tcW w:w="0" w:type="auto"/>
+            <w:shd w:val="clear" w:color="auto" w:fill="F2F2F2" w:themeFill="background1" w:themeFillShade="F2"/>
+            <w:vAlign w:val="center"/>
+          </w:tcPr>
+          <w:p>
+            <w:pPr>
+              <w:pStyle w:val="ListParagraph"/>
+              <w:ind w:left="0"/>
+              <w:jc w:val="center"/>
+              <w:cnfStyle w:val="000000000000" w:firstRow="0" w:lastRow="0" w:firstColumn="0" w:lastColumn="0" w:oddVBand="0" w:evenVBand="0" w:oddHBand="0" w:evenHBand="0" w:firstRowFirstColumn="0" w:firstRowLastColumn="0" w:lastRowFirstColumn="0" w:lastRowLastColumn="0"/>
+              <w:rPr>
+                <w:rFonts w:ascii="Times New Roman" w:hAnsi="Times New Roman" w:cs="Times New Roman"/>
+                <w:sz w:val="20"/>
+                <w:szCs w:val="20"/>
+              </w:rPr>
+            </w:pPr>
+            <w:r>
+              <w:rPr>
+                <w:rFonts w:ascii="Times New Roman" w:hAnsi="Times New Roman" w:cs="Times New Roman"/>
+                <w:sz w:val="20"/>
+                <w:szCs w:val="20"/>
+              </w:rPr>
+              <w:t>24.9</w:t>
+            </w:r>
+          </w:p>
+        </w:tc>
+        <w:tc>
+          <w:tcPr>
+            <w:tcW w:w="0" w:type="auto"/>
+            <w:tcBorders>
+              <w:top w:val="single" w:sz="4" w:space="0" w:color="7F7F7F" w:themeColor="text1" w:themeTint="80"/>
+              <w:bottom w:val="single" w:sz="4" w:space="0" w:color="7F7F7F" w:themeColor="text1" w:themeTint="80"/>
+              <w:right w:val="single" w:sz="4" w:space="0" w:color="auto"/>
+            </w:tcBorders>
+            <w:shd w:val="clear" w:color="auto" w:fill="F2F2F2" w:themeFill="background1" w:themeFillShade="F2"/>
+            <w:vAlign w:val="center"/>
+          </w:tcPr>
+          <w:p>
+            <w:pPr>
+              <w:pStyle w:val="ListParagraph"/>
+              <w:ind w:left="0"/>
+              <w:jc w:val="center"/>
+              <w:cnfStyle w:val="000000000000" w:firstRow="0" w:lastRow="0" w:firstColumn="0" w:lastColumn="0" w:oddVBand="0" w:evenVBand="0" w:oddHBand="0" w:evenHBand="0" w:firstRowFirstColumn="0" w:firstRowLastColumn="0" w:lastRowFirstColumn="0" w:lastRowLastColumn="0"/>
+              <w:rPr>
+                <w:rFonts w:ascii="Times New Roman" w:hAnsi="Times New Roman" w:cs="Times New Roman"/>
+                <w:sz w:val="20"/>
+                <w:szCs w:val="20"/>
+              </w:rPr>
+            </w:pPr>
+            <w:r>
+              <w:rPr>
+                <w:rFonts w:ascii="Times New Roman" w:hAnsi="Times New Roman" w:cs="Times New Roman"/>
+                <w:sz w:val="20"/>
+                <w:szCs w:val="20"/>
+              </w:rPr>
+              <w:t>99.99</w:t>
+            </w:r>
+          </w:p>
+        </w:tc>
+        <w:tc>
+          <w:tcPr>
+            <w:tcW w:w="0" w:type="auto"/>
+            <w:tcBorders>
+              <w:left w:val="single" w:sz="4" w:space="0" w:color="auto"/>
+            </w:tcBorders>
+            <w:shd w:val="clear" w:color="auto" w:fill="F2F2F2" w:themeFill="background1" w:themeFillShade="F2"/>
+            <w:vAlign w:val="center"/>
+          </w:tcPr>
+          <w:p>
+            <w:pPr>
+              <w:pStyle w:val="ListParagraph"/>
+              <w:ind w:left="0"/>
+              <w:jc w:val="center"/>
+              <w:cnfStyle w:val="000000000000" w:firstRow="0" w:lastRow="0" w:firstColumn="0" w:lastColumn="0" w:oddVBand="0" w:evenVBand="0" w:oddHBand="0" w:evenHBand="0" w:firstRowFirstColumn="0" w:firstRowLastColumn="0" w:lastRowFirstColumn="0" w:lastRowLastColumn="0"/>
+              <w:rPr>
+                <w:rFonts w:ascii="Times New Roman" w:hAnsi="Times New Roman" w:cs="Times New Roman"/>
+                <w:sz w:val="20"/>
+                <w:szCs w:val="20"/>
+              </w:rPr>
+            </w:pPr>
+            <w:r>
+              <w:rPr>
+                <w:rFonts w:ascii="Times New Roman" w:hAnsi="Times New Roman" w:cs="Times New Roman"/>
+                <w:sz w:val="20"/>
+                <w:szCs w:val="20"/>
+              </w:rPr>
+              <w:t>0</w:t>
+            </w:r>
+          </w:p>
+        </w:tc>
+        <w:tc>
+          <w:tcPr>
+            <w:tcW w:w="0" w:type="auto"/>
+            <w:tcBorders>
+              <w:top w:val="single" w:sz="4" w:space="0" w:color="7F7F7F" w:themeColor="text1" w:themeTint="80"/>
+              <w:bottom w:val="single" w:sz="4" w:space="0" w:color="7F7F7F" w:themeColor="text1" w:themeTint="80"/>
+            </w:tcBorders>
+            <w:shd w:val="clear" w:color="auto" w:fill="F2F2F2" w:themeFill="background1" w:themeFillShade="F2"/>
+            <w:vAlign w:val="center"/>
+          </w:tcPr>
+          <w:p>
+            <w:pPr>
+              <w:pStyle w:val="ListParagraph"/>
+              <w:ind w:left="0"/>
+              <w:jc w:val="center"/>
+              <w:cnfStyle w:val="000000000000" w:firstRow="0" w:lastRow="0" w:firstColumn="0" w:lastColumn="0" w:oddVBand="0" w:evenVBand="0" w:oddHBand="0" w:evenHBand="0" w:firstRowFirstColumn="0" w:firstRowLastColumn="0" w:lastRowFirstColumn="0" w:lastRowLastColumn="0"/>
+              <w:rPr>
+                <w:rFonts w:ascii="Times New Roman" w:hAnsi="Times New Roman" w:cs="Times New Roman"/>
+                <w:sz w:val="20"/>
+                <w:szCs w:val="20"/>
+              </w:rPr>
+            </w:pPr>
+            <w:r>
+              <w:rPr>
+                <w:rFonts w:ascii="Times New Roman" w:hAnsi="Times New Roman" w:cs="Times New Roman"/>
+                <w:sz w:val="20"/>
+                <w:szCs w:val="20"/>
+              </w:rPr>
+              <w:t>26.3</w:t>
+            </w:r>
+          </w:p>
+        </w:tc>
+        <w:tc>
+          <w:tcPr>
+            <w:tcW w:w="0" w:type="auto"/>
+            <w:tcBorders>
+              <w:top w:val="single" w:sz="4" w:space="0" w:color="7F7F7F" w:themeColor="text1" w:themeTint="80"/>
+              <w:bottom w:val="single" w:sz="4" w:space="0" w:color="7F7F7F" w:themeColor="text1" w:themeTint="80"/>
+              <w:right w:val="single" w:sz="4" w:space="0" w:color="auto"/>
+            </w:tcBorders>
+            <w:shd w:val="clear" w:color="auto" w:fill="F2F2F2" w:themeFill="background1" w:themeFillShade="F2"/>
+            <w:vAlign w:val="center"/>
+          </w:tcPr>
+          <w:p>
+            <w:pPr>
+              <w:pStyle w:val="ListParagraph"/>
+              <w:ind w:left="0"/>
+              <w:jc w:val="center"/>
+              <w:cnfStyle w:val="000000000000" w:firstRow="0" w:lastRow="0" w:firstColumn="0" w:lastColumn="0" w:oddVBand="0" w:evenVBand="0" w:oddHBand="0" w:evenHBand="0" w:firstRowFirstColumn="0" w:firstRowLastColumn="0" w:lastRowFirstColumn="0" w:lastRowLastColumn="0"/>
+              <w:rPr>
+                <w:rFonts w:ascii="Times New Roman" w:hAnsi="Times New Roman" w:cs="Times New Roman"/>
+                <w:sz w:val="20"/>
+                <w:szCs w:val="20"/>
+              </w:rPr>
+            </w:pPr>
+            <w:r>
+              <w:rPr>
+                <w:rFonts w:ascii="Times New Roman" w:hAnsi="Times New Roman" w:cs="Times New Roman"/>
+                <w:sz w:val="20"/>
+                <w:szCs w:val="20"/>
+              </w:rPr>
+              <w:t>98.97</w:t>
+            </w:r>
+          </w:p>
+        </w:tc>
+      </w:tr>
+      <w:tr>
+        <w:trPr>
+          <w:cnfStyle w:val="000000100000" w:firstRow="0" w:lastRow="0" w:firstColumn="0" w:lastColumn="0" w:oddVBand="0" w:evenVBand="0" w:oddHBand="1" w:evenHBand="0" w:firstRowFirstColumn="0" w:firstRowLastColumn="0" w:lastRowFirstColumn="0" w:lastRowLastColumn="0"/>
+          <w:trHeight w:val="350"/>
+        </w:trPr>
+        <w:tc>
+          <w:tcPr>
+            <w:cnfStyle w:val="001000000000" w:firstRow="0" w:lastRow="0" w:firstColumn="1" w:lastColumn="0" w:oddVBand="0" w:evenVBand="0" w:oddHBand="0" w:evenHBand="0" w:firstRowFirstColumn="0" w:firstRowLastColumn="0" w:lastRowFirstColumn="0" w:lastRowLastColumn="0"/>
+            <w:tcW w:w="0" w:type="auto"/>
+            <w:tcBorders>
+              <w:left w:val="single" w:sz="4" w:space="0" w:color="auto"/>
+            </w:tcBorders>
+            <w:shd w:val="clear" w:color="auto" w:fill="FFFFFF" w:themeFill="background1"/>
+            <w:vAlign w:val="center"/>
+          </w:tcPr>
+          <w:p>
+            <w:pPr>
+              <w:pStyle w:val="ListParagraph"/>
+              <w:ind w:left="0"/>
+              <w:jc w:val="center"/>
+              <w:rPr>
+                <w:rFonts w:ascii="Times New Roman" w:hAnsi="Times New Roman" w:cs="Times New Roman"/>
+                <w:b w:val="0"/>
+                <w:bCs w:val="0"/>
+                <w:sz w:val="20"/>
+                <w:szCs w:val="20"/>
+              </w:rPr>
+            </w:pPr>
+            <w:r>
+              <w:rPr>
+                <w:rFonts w:ascii="Times New Roman" w:hAnsi="Times New Roman" w:cs="Times New Roman"/>
+                <w:b w:val="0"/>
+                <w:bCs w:val="0"/>
+                <w:sz w:val="20"/>
+                <w:szCs w:val="20"/>
+              </w:rPr>
+              <w:t>32</w:t>
+            </w:r>
+          </w:p>
+        </w:tc>
+        <w:tc>
+          <w:tcPr>
+            <w:tcW w:w="0" w:type="auto"/>
+            <w:tcBorders>
+              <w:right w:val="single" w:sz="4" w:space="0" w:color="auto"/>
+            </w:tcBorders>
+            <w:shd w:val="clear" w:color="auto" w:fill="FFFFFF" w:themeFill="background1"/>
+            <w:vAlign w:val="center"/>
+          </w:tcPr>
+          <w:p>
+            <w:pPr>
+              <w:pStyle w:val="ListParagraph"/>
+              <w:ind w:left="0"/>
+              <w:jc w:val="center"/>
+              <w:cnfStyle w:val="000000100000" w:firstRow="0" w:lastRow="0" w:firstColumn="0" w:lastColumn="0" w:oddVBand="0" w:evenVBand="0" w:oddHBand="1" w:evenHBand="0" w:firstRowFirstColumn="0" w:firstRowLastColumn="0" w:lastRowFirstColumn="0" w:lastRowLastColumn="0"/>
+              <w:rPr>
+                <w:rFonts w:ascii="Times New Roman" w:hAnsi="Times New Roman" w:cs="Times New Roman"/>
+                <w:sz w:val="20"/>
+                <w:szCs w:val="20"/>
+              </w:rPr>
+            </w:pPr>
+            <w:r>
+              <w:rPr>
+                <w:rFonts w:ascii="Times New Roman" w:hAnsi="Times New Roman" w:cs="Times New Roman"/>
+                <w:sz w:val="20"/>
+                <w:szCs w:val="20"/>
+              </w:rPr>
+              <w:t>10</w:t>
+            </w:r>
+          </w:p>
+        </w:tc>
+        <w:tc>
+          <w:tcPr>
+            <w:tcW w:w="0" w:type="auto"/>
+            <w:tcBorders>
+              <w:left w:val="single" w:sz="4" w:space="0" w:color="auto"/>
+            </w:tcBorders>
+            <w:shd w:val="clear" w:color="auto" w:fill="FFFFFF" w:themeFill="background1"/>
+            <w:vAlign w:val="center"/>
+          </w:tcPr>
+          <w:p>
+            <w:pPr>
+              <w:pStyle w:val="ListParagraph"/>
+              <w:ind w:left="0"/>
+              <w:jc w:val="center"/>
+              <w:cnfStyle w:val="000000100000" w:firstRow="0" w:lastRow="0" w:firstColumn="0" w:lastColumn="0" w:oddVBand="0" w:evenVBand="0" w:oddHBand="1" w:evenHBand="0" w:firstRowFirstColumn="0" w:firstRowLastColumn="0" w:lastRowFirstColumn="0" w:lastRowLastColumn="0"/>
+              <w:rPr>
+                <w:rFonts w:ascii="Times New Roman" w:hAnsi="Times New Roman" w:cs="Times New Roman"/>
+                <w:sz w:val="20"/>
+                <w:szCs w:val="20"/>
+              </w:rPr>
+            </w:pPr>
+            <w:r>
+              <w:rPr>
+                <w:rFonts w:ascii="Times New Roman" w:hAnsi="Times New Roman" w:cs="Times New Roman"/>
+                <w:sz w:val="20"/>
+                <w:szCs w:val="20"/>
+              </w:rPr>
+              <w:t>0</w:t>
+            </w:r>
+          </w:p>
+        </w:tc>
+        <w:tc>
+          <w:tcPr>
+            <w:tcW w:w="0" w:type="auto"/>
+            <w:shd w:val="clear" w:color="auto" w:fill="FFFFFF" w:themeFill="background1"/>
+            <w:vAlign w:val="center"/>
+          </w:tcPr>
+          <w:p>
+            <w:pPr>
+              <w:pStyle w:val="ListParagraph"/>
+              <w:ind w:left="0"/>
+              <w:jc w:val="center"/>
+              <w:cnfStyle w:val="000000100000" w:firstRow="0" w:lastRow="0" w:firstColumn="0" w:lastColumn="0" w:oddVBand="0" w:evenVBand="0" w:oddHBand="1" w:evenHBand="0" w:firstRowFirstColumn="0" w:firstRowLastColumn="0" w:lastRowFirstColumn="0" w:lastRowLastColumn="0"/>
+              <w:rPr>
+                <w:rFonts w:ascii="Times New Roman" w:hAnsi="Times New Roman" w:cs="Times New Roman"/>
+                <w:sz w:val="20"/>
+                <w:szCs w:val="20"/>
+              </w:rPr>
+            </w:pPr>
+            <w:r>
+              <w:rPr>
+                <w:rFonts w:ascii="Times New Roman" w:hAnsi="Times New Roman" w:cs="Times New Roman"/>
+                <w:sz w:val="20"/>
+                <w:szCs w:val="20"/>
+              </w:rPr>
+              <w:t>15.9</w:t>
+            </w:r>
+          </w:p>
+        </w:tc>
+        <w:tc>
+          <w:tcPr>
+            <w:tcW w:w="0" w:type="auto"/>
+            <w:tcBorders>
+              <w:right w:val="single" w:sz="4" w:space="0" w:color="auto"/>
+            </w:tcBorders>
+            <w:shd w:val="clear" w:color="auto" w:fill="FFFFFF" w:themeFill="background1"/>
+            <w:vAlign w:val="center"/>
+          </w:tcPr>
+          <w:p>
+            <w:pPr>
+              <w:pStyle w:val="ListParagraph"/>
+              <w:ind w:left="0"/>
+              <w:jc w:val="center"/>
+              <w:cnfStyle w:val="000000100000" w:firstRow="0" w:lastRow="0" w:firstColumn="0" w:lastColumn="0" w:oddVBand="0" w:evenVBand="0" w:oddHBand="1" w:evenHBand="0" w:firstRowFirstColumn="0" w:firstRowLastColumn="0" w:lastRowFirstColumn="0" w:lastRowLastColumn="0"/>
+              <w:rPr>
+                <w:rFonts w:ascii="Times New Roman" w:hAnsi="Times New Roman" w:cs="Times New Roman"/>
+                <w:sz w:val="20"/>
+                <w:szCs w:val="20"/>
+              </w:rPr>
+            </w:pPr>
+            <w:r>
+              <w:rPr>
+                <w:rFonts w:ascii="Times New Roman" w:hAnsi="Times New Roman" w:cs="Times New Roman"/>
+                <w:sz w:val="20"/>
+                <w:szCs w:val="20"/>
+              </w:rPr>
+              <w:t>40.29</w:t>
+            </w:r>
+          </w:p>
+        </w:tc>
+        <w:tc>
+          <w:tcPr>
+            <w:tcW w:w="0" w:type="auto"/>
+            <w:tcBorders>
+              <w:left w:val="single" w:sz="4" w:space="0" w:color="auto"/>
+            </w:tcBorders>
+            <w:shd w:val="clear" w:color="auto" w:fill="FFFFFF" w:themeFill="background1"/>
+            <w:vAlign w:val="center"/>
+          </w:tcPr>
+          <w:p>
+            <w:pPr>
+              <w:pStyle w:val="ListParagraph"/>
+              <w:ind w:left="0"/>
+              <w:jc w:val="center"/>
+              <w:cnfStyle w:val="000000100000" w:firstRow="0" w:lastRow="0" w:firstColumn="0" w:lastColumn="0" w:oddVBand="0" w:evenVBand="0" w:oddHBand="1" w:evenHBand="0" w:firstRowFirstColumn="0" w:firstRowLastColumn="0" w:lastRowFirstColumn="0" w:lastRowLastColumn="0"/>
+              <w:rPr>
+                <w:rFonts w:ascii="Times New Roman" w:hAnsi="Times New Roman" w:cs="Times New Roman"/>
+                <w:sz w:val="20"/>
+                <w:szCs w:val="20"/>
+              </w:rPr>
+            </w:pPr>
+            <w:r>
+              <w:rPr>
+                <w:rFonts w:ascii="Times New Roman" w:hAnsi="Times New Roman" w:cs="Times New Roman"/>
+                <w:sz w:val="20"/>
+                <w:szCs w:val="20"/>
+              </w:rPr>
+              <w:t>0</w:t>
+            </w:r>
+          </w:p>
+        </w:tc>
+        <w:tc>
+          <w:tcPr>
+            <w:tcW w:w="0" w:type="auto"/>
+            <w:shd w:val="clear" w:color="auto" w:fill="FFFFFF" w:themeFill="background1"/>
+            <w:vAlign w:val="center"/>
+          </w:tcPr>
+          <w:p>
+            <w:pPr>
+              <w:pStyle w:val="ListParagraph"/>
+              <w:ind w:left="0"/>
+              <w:jc w:val="center"/>
+              <w:cnfStyle w:val="000000100000" w:firstRow="0" w:lastRow="0" w:firstColumn="0" w:lastColumn="0" w:oddVBand="0" w:evenVBand="0" w:oddHBand="1" w:evenHBand="0" w:firstRowFirstColumn="0" w:firstRowLastColumn="0" w:lastRowFirstColumn="0" w:lastRowLastColumn="0"/>
+              <w:rPr>
+                <w:rFonts w:ascii="Times New Roman" w:hAnsi="Times New Roman" w:cs="Times New Roman"/>
+                <w:sz w:val="20"/>
+                <w:szCs w:val="20"/>
+              </w:rPr>
+            </w:pPr>
+            <w:r>
+              <w:rPr>
+                <w:rFonts w:ascii="Times New Roman" w:hAnsi="Times New Roman" w:cs="Times New Roman"/>
+                <w:sz w:val="20"/>
+                <w:szCs w:val="20"/>
+              </w:rPr>
+              <w:t>15.9</w:t>
+            </w:r>
+          </w:p>
+        </w:tc>
+        <w:tc>
+          <w:tcPr>
+            <w:tcW w:w="0" w:type="auto"/>
+            <w:tcBorders>
+              <w:right w:val="single" w:sz="4" w:space="0" w:color="auto"/>
+            </w:tcBorders>
+            <w:shd w:val="clear" w:color="auto" w:fill="FFFFFF" w:themeFill="background1"/>
+            <w:vAlign w:val="center"/>
+          </w:tcPr>
+          <w:p>
+            <w:pPr>
+              <w:pStyle w:val="ListParagraph"/>
+              <w:ind w:left="0"/>
+              <w:jc w:val="center"/>
+              <w:cnfStyle w:val="000000100000" w:firstRow="0" w:lastRow="0" w:firstColumn="0" w:lastColumn="0" w:oddVBand="0" w:evenVBand="0" w:oddHBand="1" w:evenHBand="0" w:firstRowFirstColumn="0" w:firstRowLastColumn="0" w:lastRowFirstColumn="0" w:lastRowLastColumn="0"/>
+              <w:rPr>
+                <w:rFonts w:ascii="Times New Roman" w:hAnsi="Times New Roman" w:cs="Times New Roman"/>
+                <w:sz w:val="20"/>
+                <w:szCs w:val="20"/>
+              </w:rPr>
+            </w:pPr>
+            <w:r>
+              <w:rPr>
+                <w:rFonts w:ascii="Times New Roman" w:hAnsi="Times New Roman" w:cs="Times New Roman"/>
+                <w:sz w:val="20"/>
+                <w:szCs w:val="20"/>
+              </w:rPr>
+              <w:t>40.29</w:t>
+            </w:r>
+          </w:p>
+        </w:tc>
+        <w:tc>
+          <w:tcPr>
+            <w:tcW w:w="0" w:type="auto"/>
+            <w:tcBorders>
+              <w:left w:val="single" w:sz="4" w:space="0" w:color="auto"/>
+            </w:tcBorders>
+            <w:shd w:val="clear" w:color="auto" w:fill="FFFFFF" w:themeFill="background1"/>
+            <w:vAlign w:val="center"/>
+          </w:tcPr>
+          <w:p>
+            <w:pPr>
+              <w:pStyle w:val="ListParagraph"/>
+              <w:ind w:left="0"/>
+              <w:jc w:val="center"/>
+              <w:cnfStyle w:val="000000100000" w:firstRow="0" w:lastRow="0" w:firstColumn="0" w:lastColumn="0" w:oddVBand="0" w:evenVBand="0" w:oddHBand="1" w:evenHBand="0" w:firstRowFirstColumn="0" w:firstRowLastColumn="0" w:lastRowFirstColumn="0" w:lastRowLastColumn="0"/>
+              <w:rPr>
+                <w:rFonts w:ascii="Times New Roman" w:hAnsi="Times New Roman" w:cs="Times New Roman"/>
+                <w:sz w:val="20"/>
+                <w:szCs w:val="20"/>
+              </w:rPr>
+            </w:pPr>
+            <w:r>
+              <w:rPr>
+                <w:rFonts w:ascii="Times New Roman" w:hAnsi="Times New Roman" w:cs="Times New Roman"/>
+                <w:sz w:val="20"/>
+                <w:szCs w:val="20"/>
+              </w:rPr>
+              <w:t>545</w:t>
+            </w:r>
+          </w:p>
+        </w:tc>
+        <w:tc>
+          <w:tcPr>
+            <w:tcW w:w="0" w:type="auto"/>
+            <w:shd w:val="clear" w:color="auto" w:fill="FFFFFF" w:themeFill="background1"/>
+            <w:vAlign w:val="center"/>
+          </w:tcPr>
+          <w:p>
+            <w:pPr>
+              <w:pStyle w:val="ListParagraph"/>
+              <w:ind w:left="0"/>
+              <w:jc w:val="center"/>
+              <w:cnfStyle w:val="000000100000" w:firstRow="0" w:lastRow="0" w:firstColumn="0" w:lastColumn="0" w:oddVBand="0" w:evenVBand="0" w:oddHBand="1" w:evenHBand="0" w:firstRowFirstColumn="0" w:firstRowLastColumn="0" w:lastRowFirstColumn="0" w:lastRowLastColumn="0"/>
+              <w:rPr>
+                <w:rFonts w:ascii="Times New Roman" w:hAnsi="Times New Roman" w:cs="Times New Roman"/>
+                <w:sz w:val="20"/>
+                <w:szCs w:val="20"/>
+              </w:rPr>
+            </w:pPr>
+            <w:r>
+              <w:rPr>
+                <w:rFonts w:ascii="Times New Roman" w:hAnsi="Times New Roman" w:cs="Times New Roman"/>
+                <w:sz w:val="20"/>
+                <w:szCs w:val="20"/>
+              </w:rPr>
+              <w:t>25.3</w:t>
+            </w:r>
+          </w:p>
+        </w:tc>
+        <w:tc>
+          <w:tcPr>
+            <w:tcW w:w="0" w:type="auto"/>
+            <w:tcBorders>
+              <w:right w:val="single" w:sz="4" w:space="0" w:color="auto"/>
+            </w:tcBorders>
+            <w:shd w:val="clear" w:color="auto" w:fill="FFFFFF" w:themeFill="background1"/>
+            <w:vAlign w:val="center"/>
+          </w:tcPr>
+          <w:p>
+            <w:pPr>
+              <w:pStyle w:val="ListParagraph"/>
+              <w:ind w:left="0"/>
+              <w:jc w:val="center"/>
+              <w:cnfStyle w:val="000000100000" w:firstRow="0" w:lastRow="0" w:firstColumn="0" w:lastColumn="0" w:oddVBand="0" w:evenVBand="0" w:oddHBand="1" w:evenHBand="0" w:firstRowFirstColumn="0" w:firstRowLastColumn="0" w:lastRowFirstColumn="0" w:lastRowLastColumn="0"/>
+              <w:rPr>
+                <w:rFonts w:ascii="Times New Roman" w:hAnsi="Times New Roman" w:cs="Times New Roman"/>
+                <w:sz w:val="20"/>
+                <w:szCs w:val="20"/>
+              </w:rPr>
+            </w:pPr>
+            <w:r>
+              <w:rPr>
+                <w:rFonts w:ascii="Times New Roman" w:hAnsi="Times New Roman" w:cs="Times New Roman"/>
+                <w:sz w:val="20"/>
+                <w:szCs w:val="20"/>
+              </w:rPr>
+              <w:t>100</w:t>
+            </w:r>
+          </w:p>
+        </w:tc>
+        <w:tc>
+          <w:tcPr>
+            <w:tcW w:w="0" w:type="auto"/>
+            <w:tcBorders>
+              <w:left w:val="single" w:sz="4" w:space="0" w:color="auto"/>
+            </w:tcBorders>
+            <w:shd w:val="clear" w:color="auto" w:fill="FFFFFF" w:themeFill="background1"/>
+            <w:vAlign w:val="center"/>
+          </w:tcPr>
+          <w:p>
+            <w:pPr>
+              <w:pStyle w:val="ListParagraph"/>
+              <w:ind w:left="0"/>
+              <w:jc w:val="center"/>
+              <w:cnfStyle w:val="000000100000" w:firstRow="0" w:lastRow="0" w:firstColumn="0" w:lastColumn="0" w:oddVBand="0" w:evenVBand="0" w:oddHBand="1" w:evenHBand="0" w:firstRowFirstColumn="0" w:firstRowLastColumn="0" w:lastRowFirstColumn="0" w:lastRowLastColumn="0"/>
+              <w:rPr>
+                <w:rFonts w:ascii="Times New Roman" w:hAnsi="Times New Roman" w:cs="Times New Roman"/>
+                <w:sz w:val="20"/>
+                <w:szCs w:val="20"/>
+              </w:rPr>
+            </w:pPr>
+            <w:r>
+              <w:rPr>
+                <w:rFonts w:ascii="Times New Roman" w:hAnsi="Times New Roman" w:cs="Times New Roman"/>
+                <w:sz w:val="20"/>
+                <w:szCs w:val="20"/>
+              </w:rPr>
+              <w:t>0</w:t>
+            </w:r>
+          </w:p>
+        </w:tc>
+        <w:tc>
+          <w:tcPr>
+            <w:tcW w:w="0" w:type="auto"/>
+            <w:shd w:val="clear" w:color="auto" w:fill="FFFFFF" w:themeFill="background1"/>
+            <w:vAlign w:val="center"/>
+          </w:tcPr>
+          <w:p>
+            <w:pPr>
+              <w:pStyle w:val="ListParagraph"/>
+              <w:ind w:left="0"/>
+              <w:jc w:val="center"/>
+              <w:cnfStyle w:val="000000100000" w:firstRow="0" w:lastRow="0" w:firstColumn="0" w:lastColumn="0" w:oddVBand="0" w:evenVBand="0" w:oddHBand="1" w:evenHBand="0" w:firstRowFirstColumn="0" w:firstRowLastColumn="0" w:lastRowFirstColumn="0" w:lastRowLastColumn="0"/>
+              <w:rPr>
+                <w:rFonts w:ascii="Times New Roman" w:hAnsi="Times New Roman" w:cs="Times New Roman"/>
+                <w:sz w:val="20"/>
+                <w:szCs w:val="20"/>
+              </w:rPr>
+            </w:pPr>
+            <w:r>
+              <w:rPr>
+                <w:rFonts w:ascii="Times New Roman" w:hAnsi="Times New Roman" w:cs="Times New Roman"/>
+                <w:sz w:val="20"/>
+                <w:szCs w:val="20"/>
+              </w:rPr>
+              <w:t>27.8</w:t>
+            </w:r>
+          </w:p>
+        </w:tc>
+        <w:tc>
+          <w:tcPr>
+            <w:tcW w:w="0" w:type="auto"/>
+            <w:tcBorders>
+              <w:right w:val="single" w:sz="4" w:space="0" w:color="auto"/>
+            </w:tcBorders>
+            <w:shd w:val="clear" w:color="auto" w:fill="FFFFFF" w:themeFill="background1"/>
+            <w:vAlign w:val="center"/>
+          </w:tcPr>
+          <w:p>
+            <w:pPr>
+              <w:pStyle w:val="ListParagraph"/>
+              <w:ind w:left="0"/>
+              <w:jc w:val="center"/>
+              <w:cnfStyle w:val="000000100000" w:firstRow="0" w:lastRow="0" w:firstColumn="0" w:lastColumn="0" w:oddVBand="0" w:evenVBand="0" w:oddHBand="1" w:evenHBand="0" w:firstRowFirstColumn="0" w:firstRowLastColumn="0" w:lastRowFirstColumn="0" w:lastRowLastColumn="0"/>
+              <w:rPr>
+                <w:rFonts w:ascii="Times New Roman" w:hAnsi="Times New Roman" w:cs="Times New Roman"/>
+                <w:sz w:val="20"/>
+                <w:szCs w:val="20"/>
+              </w:rPr>
+            </w:pPr>
+            <w:r>
+              <w:rPr>
+                <w:rFonts w:ascii="Times New Roman" w:hAnsi="Times New Roman" w:cs="Times New Roman"/>
+                <w:sz w:val="20"/>
+                <w:szCs w:val="20"/>
+              </w:rPr>
+              <w:t>98.93</w:t>
+            </w:r>
+          </w:p>
+        </w:tc>
+      </w:tr>
+    </w:tbl>
+    <w:p>
+      <w:pPr>
+        <w:pStyle w:val="ListParagraph"/>
+        <w:ind w:left="360"/>
+        <w:jc w:val="center"/>
+        <w:rPr>
+          <w:rFonts w:ascii="Times New Roman" w:hAnsi="Times New Roman" w:cs="Times New Roman"/>
+          <w:sz w:val="20"/>
+          <w:szCs w:val="20"/>
+        </w:rPr>
+      </w:pPr>
+      <w:r>
+        <w:rPr>
+          <w:rFonts w:ascii="Times New Roman" w:hAnsi="Times New Roman" w:cs="Times New Roman"/>
+          <w:sz w:val="20"/>
+          <w:szCs w:val="20"/>
+        </w:rPr>
+        <w:t>Table 1. System Profiling</w:t>
+      </w:r>
+    </w:p>
+    <w:p>
+      <w:pPr>
+        <w:pStyle w:val="ListParagraph"/>
+        <w:ind w:left="360"/>
+        <w:jc w:val="center"/>
+        <w:rPr>
+          <w:rFonts w:ascii="Times New Roman" w:hAnsi="Times New Roman" w:cs="Times New Roman"/>
+          <w:sz w:val="20"/>
+          <w:szCs w:val="20"/>
+        </w:rPr>
+      </w:pPr>
+      <w:r>
+        <w:rPr>
+          <w:rFonts w:ascii="Times New Roman" w:hAnsi="Times New Roman" w:cs="Times New Roman"/>
+          <w:sz w:val="20"/>
+          <w:szCs w:val="20"/>
+        </w:rPr>
+        <w:t>Note: Blocking RR/Priority are equivalent in my implementation for realmain, as periodic threads are triggered in the order they are added (which is also their priority order).</w:t>
       </w:r>
     </w:p>
     <w:p>
@@ -560,7 +3538,6 @@
         </w:rPr>
         <w:t xml:space="preserve">How would your implementation of </w:t>
       </w:r>
-      <w:proofErr w:type="spellStart"/>
       <w:r>
         <w:rPr>
           <w:rFonts w:ascii="Consolas" w:hAnsi="Consolas" w:cs="Times New Roman"/>
@@ -569,7 +3546,6 @@
         </w:rPr>
         <w:t>OS_AddPeriodicThread</w:t>
       </w:r>
-      <w:proofErr w:type="spellEnd"/>
       <w:r>
         <w:rPr>
           <w:rFonts w:ascii="Times New Roman" w:hAnsi="Times New Roman" w:cs="Times New Roman"/>
@@ -672,15 +3648,7 @@
           <w:sz w:val="24"/>
           <w:szCs w:val="24"/>
         </w:rPr>
-        <w:t>My implementation wouldn’t change. Assuming all the threads and their stacks fit in memory, my implementation can operate on an arbitrary number of threads</w:t>
-      </w:r>
-      <w:r>
-        <w:rPr>
-          <w:rFonts w:ascii="Times New Roman" w:hAnsi="Times New Roman" w:cs="Times New Roman"/>
-          <w:sz w:val="24"/>
-          <w:szCs w:val="24"/>
-        </w:rPr>
-        <w:t>. When a thread is blocked, it consumes exactly the same amount of memory as when it is scheduled, the only difference is whether the scheduler or the blocking resource is holding the TCB entry.</w:t>
+        <w:t>My implementation wouldn’t change. Assuming all the threads and their stacks fit in memory, my implementation can operate on an arbitrary number of threads. When a thread is blocked, it consumes exactly the same amount of memory as when it is scheduled, the only difference is whether the scheduler or the blocking resource is holding the TCB entry.</w:t>
       </w:r>
     </w:p>
     <w:p>
@@ -929,54 +3897,8 @@
                                 <w:sz w:val="24"/>
                                 <w:szCs w:val="24"/>
                               </w:rPr>
-                              <w:t xml:space="preserve">void </w:t>
+                              <w:t>void BadThread(void){ int i;</w:t>
                             </w:r>
-                            <w:proofErr w:type="spellStart"/>
-                            <w:r>
-                              <w:rPr>
-                                <w:rFonts w:ascii="Consolas" w:hAnsi="Consolas" w:cs="Times New Roman"/>
-                                <w:b/>
-                                <w:bCs/>
-                                <w:sz w:val="24"/>
-                                <w:szCs w:val="24"/>
-                              </w:rPr>
-                              <w:t>BadThread</w:t>
-                            </w:r>
-                            <w:proofErr w:type="spellEnd"/>
-                            <w:r>
-                              <w:rPr>
-                                <w:rFonts w:ascii="Consolas" w:hAnsi="Consolas" w:cs="Times New Roman"/>
-                                <w:b/>
-                                <w:bCs/>
-                                <w:sz w:val="24"/>
-                                <w:szCs w:val="24"/>
-                              </w:rPr>
-                              <w:t xml:space="preserve">(void){ int </w:t>
-                            </w:r>
-                            <w:proofErr w:type="spellStart"/>
-                            <w:proofErr w:type="gramStart"/>
-                            <w:r>
-                              <w:rPr>
-                                <w:rFonts w:ascii="Consolas" w:hAnsi="Consolas" w:cs="Times New Roman"/>
-                                <w:b/>
-                                <w:bCs/>
-                                <w:sz w:val="24"/>
-                                <w:szCs w:val="24"/>
-                              </w:rPr>
-                              <w:t>i</w:t>
-                            </w:r>
-                            <w:proofErr w:type="spellEnd"/>
-                            <w:r>
-                              <w:rPr>
-                                <w:rFonts w:ascii="Consolas" w:hAnsi="Consolas" w:cs="Times New Roman"/>
-                                <w:b/>
-                                <w:bCs/>
-                                <w:sz w:val="24"/>
-                                <w:szCs w:val="24"/>
-                              </w:rPr>
-                              <w:t>;</w:t>
-                            </w:r>
-                            <w:proofErr w:type="gramEnd"/>
                           </w:p>
                           <w:p>
                             <w:pPr>
@@ -998,86 +3920,8 @@
                                 <w:sz w:val="24"/>
                                 <w:szCs w:val="24"/>
                               </w:rPr>
-                              <w:t>for(</w:t>
+                              <w:t>for(i=0; i&lt;100; i++){};</w:t>
                             </w:r>
-                            <w:proofErr w:type="spellStart"/>
-                            <w:r>
-                              <w:rPr>
-                                <w:rFonts w:ascii="Consolas" w:hAnsi="Consolas" w:cs="Times New Roman"/>
-                                <w:b/>
-                                <w:bCs/>
-                                <w:sz w:val="24"/>
-                                <w:szCs w:val="24"/>
-                              </w:rPr>
-                              <w:t>i</w:t>
-                            </w:r>
-                            <w:proofErr w:type="spellEnd"/>
-                            <w:r>
-                              <w:rPr>
-                                <w:rFonts w:ascii="Consolas" w:hAnsi="Consolas" w:cs="Times New Roman"/>
-                                <w:b/>
-                                <w:bCs/>
-                                <w:sz w:val="24"/>
-                                <w:szCs w:val="24"/>
-                              </w:rPr>
-                              <w:t xml:space="preserve">=0; </w:t>
-                            </w:r>
-                            <w:proofErr w:type="spellStart"/>
-                            <w:r>
-                              <w:rPr>
-                                <w:rFonts w:ascii="Consolas" w:hAnsi="Consolas" w:cs="Times New Roman"/>
-                                <w:b/>
-                                <w:bCs/>
-                                <w:sz w:val="24"/>
-                                <w:szCs w:val="24"/>
-                              </w:rPr>
-                              <w:t>i</w:t>
-                            </w:r>
-                            <w:proofErr w:type="spellEnd"/>
-                            <w:r>
-                              <w:rPr>
-                                <w:rFonts w:ascii="Consolas" w:hAnsi="Consolas" w:cs="Times New Roman"/>
-                                <w:b/>
-                                <w:bCs/>
-                                <w:sz w:val="24"/>
-                                <w:szCs w:val="24"/>
-                              </w:rPr>
-                              <w:t xml:space="preserve">&lt;100; </w:t>
-                            </w:r>
-                            <w:proofErr w:type="spellStart"/>
-                            <w:r>
-                              <w:rPr>
-                                <w:rFonts w:ascii="Consolas" w:hAnsi="Consolas" w:cs="Times New Roman"/>
-                                <w:b/>
-                                <w:bCs/>
-                                <w:sz w:val="24"/>
-                                <w:szCs w:val="24"/>
-                              </w:rPr>
-                              <w:t>i</w:t>
-                            </w:r>
-                            <w:proofErr w:type="spellEnd"/>
-                            <w:r>
-                              <w:rPr>
-                                <w:rFonts w:ascii="Consolas" w:hAnsi="Consolas" w:cs="Times New Roman"/>
-                                <w:b/>
-                                <w:bCs/>
-                                <w:sz w:val="24"/>
-                                <w:szCs w:val="24"/>
-                              </w:rPr>
-                              <w:t>++){</w:t>
-                            </w:r>
-                            <w:proofErr w:type="gramStart"/>
-                            <w:r>
-                              <w:rPr>
-                                <w:rFonts w:ascii="Consolas" w:hAnsi="Consolas" w:cs="Times New Roman"/>
-                                <w:b/>
-                                <w:bCs/>
-                                <w:sz w:val="24"/>
-                                <w:szCs w:val="24"/>
-                              </w:rPr>
-                              <w:t>};</w:t>
-                            </w:r>
-                            <w:proofErr w:type="gramEnd"/>
                           </w:p>
                           <w:p>
                             <w:pPr>
@@ -1091,7 +3935,6 @@
                                 <w:szCs w:val="24"/>
                               </w:rPr>
                             </w:pPr>
-                            <w:proofErr w:type="gramStart"/>
                             <w:r>
                               <w:rPr>
                                 <w:rFonts w:ascii="Consolas" w:hAnsi="Consolas" w:cs="Times New Roman"/>
@@ -1102,7 +3945,6 @@
                               </w:rPr>
                               <w:t>return;</w:t>
                             </w:r>
-                            <w:proofErr w:type="gramEnd"/>
                           </w:p>
                           <w:p>
                             <w:pPr>
@@ -1173,54 +4015,8 @@
                           <w:sz w:val="24"/>
                           <w:szCs w:val="24"/>
                         </w:rPr>
-                        <w:t xml:space="preserve">void </w:t>
+                        <w:t>void BadThread(void){ int i;</w:t>
                       </w:r>
-                      <w:proofErr w:type="spellStart"/>
-                      <w:r>
-                        <w:rPr>
-                          <w:rFonts w:ascii="Consolas" w:hAnsi="Consolas" w:cs="Times New Roman"/>
-                          <w:b/>
-                          <w:bCs/>
-                          <w:sz w:val="24"/>
-                          <w:szCs w:val="24"/>
-                        </w:rPr>
-                        <w:t>BadThread</w:t>
-                      </w:r>
-                      <w:proofErr w:type="spellEnd"/>
-                      <w:r>
-                        <w:rPr>
-                          <w:rFonts w:ascii="Consolas" w:hAnsi="Consolas" w:cs="Times New Roman"/>
-                          <w:b/>
-                          <w:bCs/>
-                          <w:sz w:val="24"/>
-                          <w:szCs w:val="24"/>
-                        </w:rPr>
-                        <w:t xml:space="preserve">(void){ int </w:t>
-                      </w:r>
-                      <w:proofErr w:type="spellStart"/>
-                      <w:proofErr w:type="gramStart"/>
-                      <w:r>
-                        <w:rPr>
-                          <w:rFonts w:ascii="Consolas" w:hAnsi="Consolas" w:cs="Times New Roman"/>
-                          <w:b/>
-                          <w:bCs/>
-                          <w:sz w:val="24"/>
-                          <w:szCs w:val="24"/>
-                        </w:rPr>
-                        <w:t>i</w:t>
-                      </w:r>
-                      <w:proofErr w:type="spellEnd"/>
-                      <w:r>
-                        <w:rPr>
-                          <w:rFonts w:ascii="Consolas" w:hAnsi="Consolas" w:cs="Times New Roman"/>
-                          <w:b/>
-                          <w:bCs/>
-                          <w:sz w:val="24"/>
-                          <w:szCs w:val="24"/>
-                        </w:rPr>
-                        <w:t>;</w:t>
-                      </w:r>
-                      <w:proofErr w:type="gramEnd"/>
                     </w:p>
                     <w:p>
                       <w:pPr>
@@ -1242,86 +4038,8 @@
                           <w:sz w:val="24"/>
                           <w:szCs w:val="24"/>
                         </w:rPr>
-                        <w:t>for(</w:t>
+                        <w:t>for(i=0; i&lt;100; i++){};</w:t>
                       </w:r>
-                      <w:proofErr w:type="spellStart"/>
-                      <w:r>
-                        <w:rPr>
-                          <w:rFonts w:ascii="Consolas" w:hAnsi="Consolas" w:cs="Times New Roman"/>
-                          <w:b/>
-                          <w:bCs/>
-                          <w:sz w:val="24"/>
-                          <w:szCs w:val="24"/>
-                        </w:rPr>
-                        <w:t>i</w:t>
-                      </w:r>
-                      <w:proofErr w:type="spellEnd"/>
-                      <w:r>
-                        <w:rPr>
-                          <w:rFonts w:ascii="Consolas" w:hAnsi="Consolas" w:cs="Times New Roman"/>
-                          <w:b/>
-                          <w:bCs/>
-                          <w:sz w:val="24"/>
-                          <w:szCs w:val="24"/>
-                        </w:rPr>
-                        <w:t xml:space="preserve">=0; </w:t>
-                      </w:r>
-                      <w:proofErr w:type="spellStart"/>
-                      <w:r>
-                        <w:rPr>
-                          <w:rFonts w:ascii="Consolas" w:hAnsi="Consolas" w:cs="Times New Roman"/>
-                          <w:b/>
-                          <w:bCs/>
-                          <w:sz w:val="24"/>
-                          <w:szCs w:val="24"/>
-                        </w:rPr>
-                        <w:t>i</w:t>
-                      </w:r>
-                      <w:proofErr w:type="spellEnd"/>
-                      <w:r>
-                        <w:rPr>
-                          <w:rFonts w:ascii="Consolas" w:hAnsi="Consolas" w:cs="Times New Roman"/>
-                          <w:b/>
-                          <w:bCs/>
-                          <w:sz w:val="24"/>
-                          <w:szCs w:val="24"/>
-                        </w:rPr>
-                        <w:t xml:space="preserve">&lt;100; </w:t>
-                      </w:r>
-                      <w:proofErr w:type="spellStart"/>
-                      <w:r>
-                        <w:rPr>
-                          <w:rFonts w:ascii="Consolas" w:hAnsi="Consolas" w:cs="Times New Roman"/>
-                          <w:b/>
-                          <w:bCs/>
-                          <w:sz w:val="24"/>
-                          <w:szCs w:val="24"/>
-                        </w:rPr>
-                        <w:t>i</w:t>
-                      </w:r>
-                      <w:proofErr w:type="spellEnd"/>
-                      <w:r>
-                        <w:rPr>
-                          <w:rFonts w:ascii="Consolas" w:hAnsi="Consolas" w:cs="Times New Roman"/>
-                          <w:b/>
-                          <w:bCs/>
-                          <w:sz w:val="24"/>
-                          <w:szCs w:val="24"/>
-                        </w:rPr>
-                        <w:t>++){</w:t>
-                      </w:r>
-                      <w:proofErr w:type="gramStart"/>
-                      <w:r>
-                        <w:rPr>
-                          <w:rFonts w:ascii="Consolas" w:hAnsi="Consolas" w:cs="Times New Roman"/>
-                          <w:b/>
-                          <w:bCs/>
-                          <w:sz w:val="24"/>
-                          <w:szCs w:val="24"/>
-                        </w:rPr>
-                        <w:t>};</w:t>
-                      </w:r>
-                      <w:proofErr w:type="gramEnd"/>
                     </w:p>
                     <w:p>
                       <w:pPr>
@@ -1335,7 +4053,6 @@
                           <w:szCs w:val="24"/>
                         </w:rPr>
                       </w:pPr>
-                      <w:proofErr w:type="gramStart"/>
                       <w:r>
                         <w:rPr>
                           <w:rFonts w:ascii="Consolas" w:hAnsi="Consolas" w:cs="Times New Roman"/>
@@ -1346,7 +4063,6 @@
                         </w:rPr>
                         <w:t>return;</w:t>
                       </w:r>
-                      <w:proofErr w:type="gramEnd"/>
                     </w:p>
                     <w:p>
                       <w:pPr>
@@ -1419,27 +4135,7 @@
           <w:sz w:val="24"/>
           <w:szCs w:val="24"/>
         </w:rPr>
-        <w:t>What should your OS have done in this case? Do not implement it, rather, with one sentence, say what the</w:t>
-      </w:r>
-      <w:r>
-        <w:rPr>
-          <w:rFonts w:ascii="Times New Roman" w:hAnsi="Times New Roman" w:cs="Times New Roman"/>
-          <w:i/>
-          <w:iCs/>
-          <w:sz w:val="24"/>
-          <w:szCs w:val="24"/>
-        </w:rPr>
-        <w:t xml:space="preserve"> </w:t>
-      </w:r>
-      <w:r>
-        <w:rPr>
-          <w:rFonts w:ascii="Times New Roman" w:hAnsi="Times New Roman" w:cs="Times New Roman"/>
-          <w:i/>
-          <w:iCs/>
-          <w:sz w:val="24"/>
-          <w:szCs w:val="24"/>
-        </w:rPr>
-        <w:t>OS should have done?</w:t>
+        <w:t>What should your OS have done in this case? Do not implement it, rather, with one sentence, say what the OS should have done?</w:t>
       </w:r>
     </w:p>
     <w:p>
@@ -1789,7 +4485,6 @@
                 </m:r>
               </m:e>
               <m:sub>
-                <w:proofErr w:type="spellStart"/>
                 <m:r>
                   <m:rPr>
                     <m:nor/>
@@ -1802,7 +4497,6 @@
                   </w:rPr>
                   <m:t>i</m:t>
                 </m:r>
-                <w:proofErr w:type="spellEnd"/>
               </m:sub>
             </m:sSub>
             <m:r>
@@ -1815,19 +4509,7 @@
                 <w:sz w:val="24"/>
                 <w:szCs w:val="24"/>
               </w:rPr>
-              <m:t xml:space="preserve"> </m:t>
-            </m:r>
-            <m:r>
-              <m:rPr>
-                <m:nor/>
-              </m:rPr>
-              <w:rPr>
-                <w:rFonts w:ascii="Cambria Math" w:hAnsi="Cambria Math" w:cs="Times New Roman"/>
-                <w:iCs/>
-                <w:sz w:val="24"/>
-                <w:szCs w:val="24"/>
-              </w:rPr>
-              <m:t>never interrupted</m:t>
+              <m:t xml:space="preserve"> never interrupted</m:t>
             </m:r>
           </m:e>
         </m:d>
@@ -1862,15 +4544,7 @@
                 <w:sz w:val="24"/>
                 <w:szCs w:val="24"/>
               </w:rPr>
-              <m:t>(</m:t>
-            </m:r>
-            <m:r>
-              <w:rPr>
-                <w:rFonts w:ascii="Cambria Math" w:hAnsi="Cambria Math" w:cs="Times New Roman"/>
-                <w:sz w:val="24"/>
-                <w:szCs w:val="24"/>
-              </w:rPr>
-              <m:t>1-</m:t>
+              <m:t>(1-</m:t>
             </m:r>
             <m:f>
               <m:fPr>
@@ -2061,15 +4735,7 @@
                 <w:sz w:val="24"/>
                 <w:szCs w:val="24"/>
               </w:rPr>
-              <m:t>=</m:t>
-            </m:r>
-            <m:r>
-              <w:rPr>
-                <w:rFonts w:ascii="Cambria Math" w:hAnsi="Cambria Math" w:cs="Times New Roman"/>
-                <w:sz w:val="24"/>
-                <w:szCs w:val="24"/>
-              </w:rPr>
-              <m:t>0</m:t>
+              <m:t>=0</m:t>
             </m:r>
           </m:sub>
           <m:sup>
@@ -2572,18 +5238,8 @@
           <w:sz w:val="24"/>
           <w:szCs w:val="24"/>
         </w:rPr>
-        <w:t xml:space="preserve">, hence the expression in the </w:t>
-      </w:r>
-      <w:proofErr w:type="gramStart"/>
-      <w:r>
-        <w:rPr>
-          <w:rFonts w:ascii="Times New Roman" w:hAnsi="Times New Roman" w:cs="Times New Roman"/>
-          <w:sz w:val="24"/>
-          <w:szCs w:val="24"/>
-        </w:rPr>
-        <w:t>sum</w:t>
-      </w:r>
-      <w:proofErr w:type="gramEnd"/>
+        <w:t>, hence the expression in the sum</w:t>
+      </w:r>
     </w:p>
     <w:sectPr>
       <w:pgSz w:w="12240" w:h="15840"/>
@@ -3943,6 +6599,7 @@
   <w:style w:type="character" w:default="1" w:styleId="DefaultParagraphFont">
     <w:name w:val="Default Paragraph Font"/>
     <w:uiPriority w:val="1"/>
+    <w:semiHidden/>
     <w:unhideWhenUsed/>
   </w:style>
   <w:style w:type="table" w:default="1" w:styleId="TableNormal">
@@ -4459,6 +7116,86 @@
       </w:tcPr>
     </w:tblStylePr>
   </w:style>
+  <w:style w:type="table" w:styleId="PlainTable2">
+    <w:name w:val="Plain Table 2"/>
+    <w:basedOn w:val="TableNormal"/>
+    <w:uiPriority w:val="42"/>
+    <w:rsid w:val="00A53D79"/>
+    <w:pPr>
+      <w:spacing w:after="0" w:line="240" w:lineRule="auto"/>
+    </w:pPr>
+    <w:tblPr>
+      <w:tblStyleRowBandSize w:val="1"/>
+      <w:tblStyleColBandSize w:val="1"/>
+      <w:tblBorders>
+        <w:top w:val="single" w:sz="4" w:space="0" w:color="7F7F7F" w:themeColor="text1" w:themeTint="80"/>
+        <w:bottom w:val="single" w:sz="4" w:space="0" w:color="7F7F7F" w:themeColor="text1" w:themeTint="80"/>
+      </w:tblBorders>
+    </w:tblPr>
+    <w:tblStylePr w:type="firstRow">
+      <w:rPr>
+        <w:b/>
+        <w:bCs/>
+      </w:rPr>
+      <w:tblPr/>
+      <w:tcPr>
+        <w:tcBorders>
+          <w:bottom w:val="single" w:sz="4" w:space="0" w:color="7F7F7F" w:themeColor="text1" w:themeTint="80"/>
+        </w:tcBorders>
+      </w:tcPr>
+    </w:tblStylePr>
+    <w:tblStylePr w:type="lastRow">
+      <w:rPr>
+        <w:b/>
+        <w:bCs/>
+      </w:rPr>
+      <w:tblPr/>
+      <w:tcPr>
+        <w:tcBorders>
+          <w:top w:val="single" w:sz="4" w:space="0" w:color="7F7F7F" w:themeColor="text1" w:themeTint="80"/>
+        </w:tcBorders>
+      </w:tcPr>
+    </w:tblStylePr>
+    <w:tblStylePr w:type="firstCol">
+      <w:rPr>
+        <w:b/>
+        <w:bCs/>
+      </w:rPr>
+    </w:tblStylePr>
+    <w:tblStylePr w:type="lastCol">
+      <w:rPr>
+        <w:b/>
+        <w:bCs/>
+      </w:rPr>
+    </w:tblStylePr>
+    <w:tblStylePr w:type="band1Vert">
+      <w:tblPr/>
+      <w:tcPr>
+        <w:tcBorders>
+          <w:left w:val="single" w:sz="4" w:space="0" w:color="7F7F7F" w:themeColor="text1" w:themeTint="80"/>
+          <w:right w:val="single" w:sz="4" w:space="0" w:color="7F7F7F" w:themeColor="text1" w:themeTint="80"/>
+        </w:tcBorders>
+      </w:tcPr>
+    </w:tblStylePr>
+    <w:tblStylePr w:type="band2Vert">
+      <w:tblPr/>
+      <w:tcPr>
+        <w:tcBorders>
+          <w:left w:val="single" w:sz="4" w:space="0" w:color="7F7F7F" w:themeColor="text1" w:themeTint="80"/>
+          <w:right w:val="single" w:sz="4" w:space="0" w:color="7F7F7F" w:themeColor="text1" w:themeTint="80"/>
+        </w:tcBorders>
+      </w:tcPr>
+    </w:tblStylePr>
+    <w:tblStylePr w:type="band1Horz">
+      <w:tblPr/>
+      <w:tcPr>
+        <w:tcBorders>
+          <w:top w:val="single" w:sz="4" w:space="0" w:color="7F7F7F" w:themeColor="text1" w:themeTint="80"/>
+          <w:bottom w:val="single" w:sz="4" w:space="0" w:color="7F7F7F" w:themeColor="text1" w:themeTint="80"/>
+        </w:tcBorders>
+      </w:tcPr>
+    </w:tblStylePr>
+  </w:style>
 </w:styles>
 </file>
 

</xml_diff>